<commit_message>
ca Dokument merge (+install)
</commit_message>
<xml_diff>
--- a/Dokumentation/Dokumentation.docx
+++ b/Dokumentation/Dokumentation.docx
@@ -77,8 +77,6 @@
       <w:r>
         <w:t>Kosteneinsparung bei der Dokumentation der Lieferungen</w:t>
       </w:r>
-      <w:bookmarkStart w:id="0" w:name="_GoBack"/>
-      <w:bookmarkEnd w:id="0"/>
     </w:p>
     <w:p>
       <w:pPr>
@@ -133,21 +131,10 @@
         <w:t>Technisch werden die Funktionalität durch drei Hauptkomponenten bereitgestellt: der Lieferanten-App</w:t>
       </w:r>
       <w:r>
-        <w:t>, der Administrations-Oberfläche und eines Servers.</w:t>
-      </w:r>
-    </w:p>
-    <w:p>
-      <w:r>
-        <w:t xml:space="preserve">Die Lieferanten-App läuft in ein am Infopoint festinstalliertes Tablet - im Folgenden als Terminal bezeichnet. Sie wurde plattform-unabhängig implementiert und läuft u.a. auf Endgeräten mit Android OS, iOS oder Windows Mobile. </w:t>
-      </w:r>
-      <w:r>
-        <w:t xml:space="preserve">Hauptfunktion der App ist die Digitalisierung des bis dato papierenen Besucherscheins. </w:t>
-      </w:r>
-      <w:r>
-        <w:rPr>
-          <w:color w:val="FF0000"/>
-        </w:rPr>
-        <w:t>(siehe Abb. x)</w:t>
+        <w:t>, der Administratio</w:t>
+      </w:r>
+      <w:r>
+        <w:t>ns-Oberfläche und eines Servers wie in Abbildung x dargestellt.</w:t>
       </w:r>
     </w:p>
     <w:p>
@@ -155,12 +142,16 @@
         <w:keepNext/>
       </w:pPr>
       <w:r>
+        <w:rPr>
+          <w:noProof/>
+          <w:lang w:eastAsia="de-DE"/>
+        </w:rPr>
         <w:lastRenderedPageBreak/>
         <w:drawing>
-          <wp:inline distT="0" distB="0" distL="0" distR="0" wp14:anchorId="149CBA86" wp14:editId="74FB9525">
-            <wp:extent cx="5760720" cy="8148955"/>
-            <wp:effectExtent l="0" t="0" r="0" b="4445"/>
-            <wp:docPr id="1" name="Grafik 1"/>
+          <wp:inline distT="0" distB="0" distL="0" distR="0" wp14:anchorId="1EEB66A7" wp14:editId="47CDD3E8">
+            <wp:extent cx="3689406" cy="3247272"/>
+            <wp:effectExtent l="0" t="0" r="6350" b="0"/>
+            <wp:docPr id="21" name="Grafik 21" descr="C:\Users\StandardB\Documents\GitHub\logistikapp\Dokumentation\System archi.jpg"/>
             <wp:cNvGraphicFramePr>
               <a:graphicFrameLocks xmlns:a="http://schemas.openxmlformats.org/drawingml/2006/main" noChangeAspect="1"/>
             </wp:cNvGraphicFramePr>
@@ -168,23 +159,36 @@
               <a:graphicData uri="http://schemas.openxmlformats.org/drawingml/2006/picture">
                 <pic:pic xmlns:pic="http://schemas.openxmlformats.org/drawingml/2006/picture">
                   <pic:nvPicPr>
-                    <pic:cNvPr id="1" name=""/>
-                    <pic:cNvPicPr/>
+                    <pic:cNvPr id="0" name="Picture 8" descr="C:\Users\StandardB\Documents\GitHub\logistikapp\Dokumentation\System archi.jpg"/>
+                    <pic:cNvPicPr>
+                      <a:picLocks noChangeAspect="1" noChangeArrowheads="1"/>
+                    </pic:cNvPicPr>
                   </pic:nvPicPr>
                   <pic:blipFill>
-                    <a:blip r:embed="rId6"/>
+                    <a:blip r:embed="rId8">
+                      <a:extLst>
+                        <a:ext uri="{28A0092B-C50C-407E-A947-70E740481C1C}">
+                          <a14:useLocalDpi xmlns:a14="http://schemas.microsoft.com/office/drawing/2010/main" val="0"/>
+                        </a:ext>
+                      </a:extLst>
+                    </a:blip>
+                    <a:srcRect/>
                     <a:stretch>
                       <a:fillRect/>
                     </a:stretch>
                   </pic:blipFill>
-                  <pic:spPr>
+                  <pic:spPr bwMode="auto">
                     <a:xfrm>
                       <a:off x="0" y="0"/>
-                      <a:ext cx="5760720" cy="8148955"/>
+                      <a:ext cx="3698669" cy="3255425"/>
                     </a:xfrm>
                     <a:prstGeom prst="rect">
                       <a:avLst/>
                     </a:prstGeom>
+                    <a:noFill/>
+                    <a:ln>
+                      <a:noFill/>
+                    </a:ln>
                   </pic:spPr>
                 </pic:pic>
               </a:graphicData>
@@ -200,14 +204,139 @@
       <w:r>
         <w:t xml:space="preserve">Abbildung </w:t>
       </w:r>
-      <w:fldSimple w:instr=" SEQ Abbildung \* ARABIC ">
-        <w:r>
-          <w:rPr>
-            <w:noProof/>
-          </w:rPr>
-          <w:t>1</w:t>
-        </w:r>
-      </w:fldSimple>
+      <w:r>
+        <w:fldChar w:fldCharType="begin"/>
+      </w:r>
+      <w:r>
+        <w:instrText xml:space="preserve"> SEQ Abbildung \* ARABIC </w:instrText>
+      </w:r>
+      <w:r>
+        <w:fldChar w:fldCharType="separate"/>
+      </w:r>
+      <w:r>
+        <w:rPr>
+          <w:noProof/>
+        </w:rPr>
+        <w:t>1</w:t>
+      </w:r>
+      <w:r>
+        <w:rPr>
+          <w:noProof/>
+        </w:rPr>
+        <w:fldChar w:fldCharType="end"/>
+      </w:r>
+      <w:r>
+        <w:t>: Architektur</w:t>
+      </w:r>
+    </w:p>
+    <w:p>
+      <w:r>
+        <w:t xml:space="preserve">Die Lieferanten-App läuft in ein am Infopoint festinstalliertes Tablet - im Folgenden als Terminal bezeichnet. Sie wurde plattform-unabhängig implementiert und läuft u.a. auf Endgeräten mit Android OS, iOS oder Windows </w:t>
+      </w:r>
+      <w:r>
+        <w:t>8</w:t>
+      </w:r>
+      <w:r>
+        <w:t xml:space="preserve">. </w:t>
+      </w:r>
+      <w:r>
+        <w:t xml:space="preserve">Hauptfunktion der App ist die Digitalisierung des bis dato papierenen Besucherscheins. </w:t>
+      </w:r>
+      <w:r>
+        <w:rPr>
+          <w:color w:val="FF0000"/>
+        </w:rPr>
+        <w:t>(siehe Abb. x)</w:t>
+      </w:r>
+    </w:p>
+    <w:p>
+      <w:pPr>
+        <w:keepNext/>
+      </w:pPr>
+      <w:r>
+        <w:rPr>
+          <w:noProof/>
+          <w:lang w:eastAsia="de-DE"/>
+        </w:rPr>
+        <w:lastRenderedPageBreak/>
+        <w:drawing>
+          <wp:inline distT="0" distB="0" distL="0" distR="0">
+            <wp:extent cx="5760720" cy="8150747"/>
+            <wp:effectExtent l="0" t="0" r="0" b="3175"/>
+            <wp:docPr id="1" name="Grafik 1" descr="C:\Users\StandardB\Dropbox\Studium\Informatik\IDP Edeka\IDP Edeka Shared\Dokumentation\Bilder\Besucherschein-page0001.jpg"/>
+            <wp:cNvGraphicFramePr>
+              <a:graphicFrameLocks xmlns:a="http://schemas.openxmlformats.org/drawingml/2006/main" noChangeAspect="1"/>
+            </wp:cNvGraphicFramePr>
+            <a:graphic xmlns:a="http://schemas.openxmlformats.org/drawingml/2006/main">
+              <a:graphicData uri="http://schemas.openxmlformats.org/drawingml/2006/picture">
+                <pic:pic xmlns:pic="http://schemas.openxmlformats.org/drawingml/2006/picture">
+                  <pic:nvPicPr>
+                    <pic:cNvPr id="0" name="Picture 1" descr="C:\Users\StandardB\Dropbox\Studium\Informatik\IDP Edeka\IDP Edeka Shared\Dokumentation\Bilder\Besucherschein-page0001.jpg"/>
+                    <pic:cNvPicPr>
+                      <a:picLocks noChangeAspect="1" noChangeArrowheads="1"/>
+                    </pic:cNvPicPr>
+                  </pic:nvPicPr>
+                  <pic:blipFill>
+                    <a:blip r:embed="rId9">
+                      <a:extLst>
+                        <a:ext uri="{28A0092B-C50C-407E-A947-70E740481C1C}">
+                          <a14:useLocalDpi xmlns:a14="http://schemas.microsoft.com/office/drawing/2010/main" val="0"/>
+                        </a:ext>
+                      </a:extLst>
+                    </a:blip>
+                    <a:srcRect/>
+                    <a:stretch>
+                      <a:fillRect/>
+                    </a:stretch>
+                  </pic:blipFill>
+                  <pic:spPr bwMode="auto">
+                    <a:xfrm>
+                      <a:off x="0" y="0"/>
+                      <a:ext cx="5760720" cy="8150747"/>
+                    </a:xfrm>
+                    <a:prstGeom prst="rect">
+                      <a:avLst/>
+                    </a:prstGeom>
+                    <a:noFill/>
+                    <a:ln>
+                      <a:noFill/>
+                    </a:ln>
+                  </pic:spPr>
+                </pic:pic>
+              </a:graphicData>
+            </a:graphic>
+          </wp:inline>
+        </w:drawing>
+      </w:r>
+    </w:p>
+    <w:p>
+      <w:pPr>
+        <w:pStyle w:val="Beschriftung"/>
+      </w:pPr>
+      <w:r>
+        <w:t xml:space="preserve">Abbildung </w:t>
+      </w:r>
+      <w:r>
+        <w:fldChar w:fldCharType="begin"/>
+      </w:r>
+      <w:r>
+        <w:instrText xml:space="preserve"> SEQ Abbildung \* ARABIC </w:instrText>
+      </w:r>
+      <w:r>
+        <w:fldChar w:fldCharType="separate"/>
+      </w:r>
+      <w:r>
+        <w:rPr>
+          <w:noProof/>
+        </w:rPr>
+        <w:t>2</w:t>
+      </w:r>
+      <w:r>
+        <w:rPr>
+          <w:noProof/>
+        </w:rPr>
+        <w:fldChar w:fldCharType="end"/>
+      </w:r>
       <w:r>
         <w:t>: Bisheriger (Papier-)Besucherschein</w:t>
       </w:r>
@@ -362,8 +491,300 @@
     </w:p>
     <w:p>
       <w:pPr>
+        <w:rPr>
+          <w:color w:val="FF0000"/>
+        </w:rPr>
+      </w:pPr>
+    </w:p>
+    <w:p>
+      <w:pPr>
         <w:pStyle w:val="berschrift1"/>
         <w:rPr>
+          <w:rFonts w:eastAsia="Times New Roman"/>
+          <w:lang w:eastAsia="de-DE"/>
+        </w:rPr>
+      </w:pPr>
+      <w:r>
+        <w:rPr>
+          <w:rFonts w:eastAsia="Times New Roman"/>
+          <w:lang w:eastAsia="de-DE"/>
+        </w:rPr>
+        <w:t>Installation</w:t>
+      </w:r>
+    </w:p>
+    <w:p>
+      <w:pPr>
+        <w:rPr>
+          <w:lang w:eastAsia="de-DE"/>
+        </w:rPr>
+      </w:pPr>
+    </w:p>
+    <w:p>
+      <w:pPr>
+        <w:pStyle w:val="berschrift2"/>
+        <w:rPr>
+          <w:rFonts w:eastAsia="Times New Roman"/>
+          <w:lang w:eastAsia="de-DE"/>
+        </w:rPr>
+      </w:pPr>
+      <w:r>
+        <w:rPr>
+          <w:rFonts w:eastAsia="Times New Roman"/>
+          <w:lang w:eastAsia="de-DE"/>
+        </w:rPr>
+        <w:t>Lieferanten-App</w:t>
+      </w:r>
+    </w:p>
+    <w:p>
+      <w:pPr>
+        <w:rPr>
+          <w:lang w:eastAsia="de-DE"/>
+        </w:rPr>
+      </w:pPr>
+      <w:r>
+        <w:rPr>
+          <w:lang w:eastAsia="de-DE"/>
+        </w:rPr>
+        <w:t>Die Lieferanten-App wird für verschiedene Betriebssysteme (OS) angeboten. Die Installation gestaltet sich hierbei unabhängig von dem verwendeten OS  ähnlich, und ist in der Regel äußert unkompliziert und schnell durchzuführen. Zu jeden der unterstützen Betriebssysteme gibt es eine spezifische Download-Plattform, von der Applikationen heruntergeladen werden können:</w:t>
+      </w:r>
+    </w:p>
+    <w:p>
+      <w:pPr>
+        <w:pStyle w:val="Listenabsatz"/>
+        <w:numPr>
+          <w:ilvl w:val="0"/>
+          <w:numId w:val="12"/>
+        </w:numPr>
+        <w:rPr>
+          <w:lang w:eastAsia="de-DE"/>
+        </w:rPr>
+      </w:pPr>
+      <w:r>
+        <w:rPr>
+          <w:b/>
+          <w:lang w:eastAsia="de-DE"/>
+        </w:rPr>
+        <w:t>Android Tablet</w:t>
+      </w:r>
+      <w:r>
+        <w:rPr>
+          <w:lang w:eastAsia="de-DE"/>
+        </w:rPr>
+        <w:t xml:space="preserve">: </w:t>
+      </w:r>
+      <w:r>
+        <w:rPr>
+          <w:lang w:eastAsia="de-DE"/>
+        </w:rPr>
+        <w:t>Google Play Store</w:t>
+      </w:r>
+    </w:p>
+    <w:p>
+      <w:pPr>
+        <w:pStyle w:val="Listenabsatz"/>
+        <w:numPr>
+          <w:ilvl w:val="0"/>
+          <w:numId w:val="12"/>
+        </w:numPr>
+        <w:rPr>
+          <w:lang w:eastAsia="de-DE"/>
+        </w:rPr>
+      </w:pPr>
+      <w:r>
+        <w:rPr>
+          <w:b/>
+          <w:lang w:eastAsia="de-DE"/>
+        </w:rPr>
+        <w:t>iPad</w:t>
+      </w:r>
+      <w:r>
+        <w:rPr>
+          <w:lang w:eastAsia="de-DE"/>
+        </w:rPr>
+        <w:t xml:space="preserve">: </w:t>
+      </w:r>
+      <w:r>
+        <w:t>App Store (iOS)</w:t>
+      </w:r>
+    </w:p>
+    <w:p>
+      <w:pPr>
+        <w:pStyle w:val="Listenabsatz"/>
+        <w:numPr>
+          <w:ilvl w:val="0"/>
+          <w:numId w:val="12"/>
+        </w:numPr>
+        <w:rPr>
+          <w:lang w:eastAsia="de-DE"/>
+        </w:rPr>
+      </w:pPr>
+      <w:r>
+        <w:rPr>
+          <w:b/>
+          <w:lang w:eastAsia="de-DE"/>
+        </w:rPr>
+        <w:t>Windows 8 Tablet</w:t>
+      </w:r>
+      <w:r>
+        <w:rPr>
+          <w:lang w:eastAsia="de-DE"/>
+        </w:rPr>
+        <w:t>: Window Store</w:t>
+      </w:r>
+    </w:p>
+    <w:p>
+      <w:pPr>
+        <w:rPr>
+          <w:lang w:eastAsia="de-DE"/>
+        </w:rPr>
+      </w:pPr>
+      <w:r>
+        <w:rPr>
+          <w:lang w:eastAsia="de-DE"/>
+        </w:rPr>
+        <w:t>Es wird ein Link zur Downloadseite der App für die jeweilige Platform bereitgestellt. Alle weiteren Schritte die für die die Installation notwendig sind werden auf dem jeweiligen App Store näher erläutert.</w:t>
+      </w:r>
+      <w:r>
+        <w:rPr>
+          <w:lang w:eastAsia="de-DE"/>
+        </w:rPr>
+        <w:t xml:space="preserve"> </w:t>
+      </w:r>
+      <w:r>
+        <w:rPr>
+          <w:lang w:eastAsia="de-DE"/>
+        </w:rPr>
+        <w:t>Die App kann anschließend wie in Kapitel X konfiguriert und mit dem Server verbunden werden.</w:t>
+      </w:r>
+    </w:p>
+    <w:p>
+      <w:pPr>
+        <w:pStyle w:val="berschrift2"/>
+        <w:rPr>
+          <w:rFonts w:eastAsia="Times New Roman"/>
+          <w:lang w:eastAsia="de-DE"/>
+        </w:rPr>
+      </w:pPr>
+      <w:r>
+        <w:rPr>
+          <w:rFonts w:eastAsia="Times New Roman"/>
+          <w:lang w:eastAsia="de-DE"/>
+        </w:rPr>
+        <w:lastRenderedPageBreak/>
+        <w:t>Server</w:t>
+      </w:r>
+    </w:p>
+    <w:p>
+      <w:r>
+        <w:t xml:space="preserve">Die Marktleiter-App wird von einem </w:t>
+      </w:r>
+      <w:r>
+        <w:t>Node.js</w:t>
+      </w:r>
+      <w:r>
+        <w:t xml:space="preserve">-Server ausgeliefert. Dieser Server ist auch für die Speicherung sämtlicher Daten in Datenbanktabellen zuständig. Zudem müssen </w:t>
+      </w:r>
+      <w:r>
+        <w:t>MySQL</w:t>
+      </w:r>
+      <w:r>
+        <w:rPr>
+          <w:rStyle w:val="Funotenzeichen"/>
+        </w:rPr>
+        <w:footnoteReference w:id="1"/>
+      </w:r>
+      <w:r>
+        <w:t xml:space="preserve"> und Node.js</w:t>
+      </w:r>
+      <w:r>
+        <w:rPr>
+          <w:rStyle w:val="Funotenzeichen"/>
+        </w:rPr>
+        <w:footnoteReference w:id="2"/>
+      </w:r>
+      <w:r>
+        <w:t xml:space="preserve"> auf dem Server eingerichtet sein. Die eigentlichen Server-Dateien der Markleiter-App sowie des Datenbank-Servers müssen nicht weiter konfiguriert werden,  die Daten können so wie sie sind in ein Verzeichnis auf dem Server-Rechner kopiert werden. Dafür ist ein Installer vorgesehen, der die Server-Dateien kopiert, und alle benötigten Datenbanktabellen anlegt. Anschließend kann der Server mit folgender Befehlszeile ausgeführt werden:</w:t>
+      </w:r>
+    </w:p>
+    <w:p>
+      <w:pPr>
+        <w:rPr>
+          <w:rFonts w:ascii="Arial" w:hAnsi="Arial" w:cs="Arial"/>
+        </w:rPr>
+      </w:pPr>
+      <w:r>
+        <w:rPr>
+          <w:rFonts w:ascii="Arial" w:hAnsi="Arial" w:cs="Arial"/>
+        </w:rPr>
+        <w:t>% /k cd &lt;server_path&gt; &amp; node  &lt;server_path&gt;\logistikserver.js</w:t>
+      </w:r>
+    </w:p>
+    <w:p>
+      <w:pPr>
+        <w:rPr>
+          <w:rFonts w:cs="Arial"/>
+        </w:rPr>
+      </w:pPr>
+      <w:r>
+        <w:rPr>
+          <w:rFonts w:cs="Arial"/>
+        </w:rPr>
+        <w:t xml:space="preserve">Der Platzhalter </w:t>
+      </w:r>
+      <w:r>
+        <w:rPr>
+          <w:rFonts w:cs="Arial"/>
+        </w:rPr>
+        <w:t>&lt;server_path&gt; beschreibt hierbei den Pfad, in dem</w:t>
+      </w:r>
+      <w:r>
+        <w:rPr>
+          <w:rFonts w:cs="Arial"/>
+        </w:rPr>
+        <w:t xml:space="preserve"> sich </w:t>
+      </w:r>
+      <w:r>
+        <w:rPr>
+          <w:rFonts w:cs="Arial"/>
+        </w:rPr>
+        <w:t xml:space="preserve">die Server-Dateien </w:t>
+      </w:r>
+      <w:r>
+        <w:rPr>
+          <w:rFonts w:cs="Arial"/>
+        </w:rPr>
+        <w:t>befinden</w:t>
+      </w:r>
+      <w:r>
+        <w:rPr>
+          <w:rFonts w:cs="Arial"/>
+        </w:rPr>
+        <w:t>.</w:t>
+      </w:r>
+    </w:p>
+    <w:p>
+      <w:pPr>
+        <w:rPr>
+          <w:rFonts w:cs="Arial"/>
+        </w:rPr>
+      </w:pPr>
+      <w:r>
+        <w:rPr>
+          <w:rFonts w:cs="Arial"/>
+        </w:rPr>
+        <w:t xml:space="preserve">Port 3142 sollte </w:t>
+      </w:r>
+      <w:r>
+        <w:rPr>
+          <w:rFonts w:cs="Arial"/>
+        </w:rPr>
+        <w:t xml:space="preserve">für Server-Anwendungen freigegeben sein. </w:t>
+      </w:r>
+    </w:p>
+    <w:p>
+      <w:pPr>
+        <w:pStyle w:val="berschrift1"/>
+        <w:rPr>
           <w:rStyle w:val="berschrift1Zchn"/>
         </w:rPr>
       </w:pPr>
@@ -410,6 +831,8 @@
       <w:r>
         <w:t xml:space="preserve">Getrennt werden sie durch die rot-markierte „Auftragserledigung“. </w:t>
       </w:r>
+      <w:bookmarkStart w:id="0" w:name="_GoBack"/>
+      <w:bookmarkEnd w:id="0"/>
       <w:r>
         <w:t xml:space="preserve">Mit den Log-In meldet der Lieferant (implizit) seine Ankunft an den Marktleiter. </w:t>
       </w:r>
@@ -425,13 +848,13 @@
         </w:rPr>
         <w:drawing>
           <wp:inline distT="0" distB="0" distL="0" distR="0">
-            <wp:extent cx="5842659" cy="906145"/>
-            <wp:effectExtent l="0" t="0" r="43815" b="0"/>
+            <wp:extent cx="5724525" cy="876300"/>
+            <wp:effectExtent l="0" t="0" r="28575" b="0"/>
             <wp:docPr id="7" name="Diagramm 7"/>
             <wp:cNvGraphicFramePr/>
             <a:graphic xmlns:a="http://schemas.openxmlformats.org/drawingml/2006/main">
               <a:graphicData uri="http://schemas.openxmlformats.org/drawingml/2006/diagram">
-                <dgm:relIds xmlns:dgm="http://schemas.openxmlformats.org/drawingml/2006/diagram" xmlns:r="http://schemas.openxmlformats.org/officeDocument/2006/relationships" r:dm="rId7" r:lo="rId8" r:qs="rId9" r:cs="rId10"/>
+                <dgm:relIds xmlns:dgm="http://schemas.openxmlformats.org/drawingml/2006/diagram" xmlns:r="http://schemas.openxmlformats.org/officeDocument/2006/relationships" r:dm="rId10" r:lo="rId11" r:qs="rId12" r:cs="rId13"/>
               </a:graphicData>
             </a:graphic>
           </wp:inline>
@@ -456,11 +879,7 @@
     </w:p>
     <w:p>
       <w:r>
-        <w:t xml:space="preserve">Bevor ein Lieferant mit dem eigentlichen Auftrag beginnen kann, ist eine Authentifizierung bzw. Anmeldung mithilfe der Client-App notwendig. Sobald ein Besuch abgeschlossen ist, meldet sich ein </w:t>
-      </w:r>
-      <w:r>
-        <w:lastRenderedPageBreak/>
-        <w:t xml:space="preserve">Lieferant wieder per Client-App ab. Es kann dadurch eindeutig festgestellt werden, welche Lieferanten sich zu einem gewissen Zeitpunkt im Edeka Markt befinden. Dem Marktleiter wird dadurch ermöglicht, zeitnah zu überprüfen, wann genau welcher Lieferant zu welchem Zweck in seinem Markt zu Besuch ist, und ggfs. entsprechend reagieren. Zudem ist dieser Vorgang auch aus </w:t>
+        <w:t xml:space="preserve">Bevor ein Lieferant mit dem eigentlichen Auftrag beginnen kann, ist eine Authentifizierung bzw. Anmeldung mithilfe der Client-App notwendig. Sobald ein Besuch abgeschlossen ist, meldet sich ein Lieferant wieder per Client-App ab. Es kann dadurch eindeutig festgestellt werden, welche Lieferanten sich zu einem gewissen Zeitpunkt im Edeka Markt befinden. Dem Marktleiter wird dadurch ermöglicht, zeitnah zu überprüfen, wann genau welcher Lieferant zu welchem Zweck in seinem Markt zu Besuch ist, und ggfs. entsprechend reagieren. Zudem ist dieser Vorgang auch aus </w:t>
       </w:r>
       <w:r>
         <w:t xml:space="preserve">Brandschutzgründen </w:t>
@@ -489,6 +908,7 @@
         <w:pStyle w:val="berschrift3"/>
       </w:pPr>
       <w:r>
+        <w:lastRenderedPageBreak/>
         <w:t>Lieferantenausweis</w:t>
       </w:r>
     </w:p>
@@ -540,7 +960,7 @@
                     <pic:cNvPicPr/>
                   </pic:nvPicPr>
                   <pic:blipFill>
-                    <a:blip r:embed="rId12"/>
+                    <a:blip r:embed="rId15"/>
                     <a:stretch>
                       <a:fillRect/>
                     </a:stretch>
@@ -743,7 +1163,7 @@
                     <pic:cNvPicPr/>
                   </pic:nvPicPr>
                   <pic:blipFill>
-                    <a:blip r:embed="rId13"/>
+                    <a:blip r:embed="rId16"/>
                     <a:stretch>
                       <a:fillRect/>
                     </a:stretch>
@@ -859,7 +1279,7 @@
                     <pic:cNvPicPr/>
                   </pic:nvPicPr>
                   <pic:blipFill>
-                    <a:blip r:embed="rId14"/>
+                    <a:blip r:embed="rId17"/>
                     <a:stretch>
                       <a:fillRect/>
                     </a:stretch>
@@ -984,7 +1404,7 @@
                     <pic:cNvPicPr/>
                   </pic:nvPicPr>
                   <pic:blipFill>
-                    <a:blip r:embed="rId15">
+                    <a:blip r:embed="rId18">
                       <a:extLst>
                         <a:ext uri="{28A0092B-C50C-407E-A947-70E740481C1C}">
                           <a14:useLocalDpi xmlns:a14="http://schemas.microsoft.com/office/drawing/2010/main" val="0"/>
@@ -1124,7 +1544,7 @@
                     <pic:cNvPicPr/>
                   </pic:nvPicPr>
                   <pic:blipFill>
-                    <a:blip r:embed="rId16"/>
+                    <a:blip r:embed="rId19"/>
                     <a:stretch>
                       <a:fillRect/>
                     </a:stretch>
@@ -1331,333 +1751,6 @@
     </w:p>
     <w:p>
       <w:r>
-        <w:t>Die Aufgaben sind:</w:t>
-      </w:r>
-    </w:p>
-    <w:p>
-      <w:pPr>
-        <w:pStyle w:val="Listenabsatz"/>
-        <w:numPr>
-          <w:ilvl w:val="0"/>
-          <w:numId w:val="6"/>
-        </w:numPr>
-      </w:pPr>
-      <w:r>
-        <w:t>Fixtermin</w:t>
-      </w:r>
-    </w:p>
-    <w:p>
-      <w:pPr>
-        <w:pStyle w:val="Listenabsatz"/>
-        <w:numPr>
-          <w:ilvl w:val="0"/>
-          <w:numId w:val="6"/>
-        </w:numPr>
-      </w:pPr>
-      <w:r>
-        <w:t>Besuch</w:t>
-      </w:r>
-    </w:p>
-    <w:p>
-      <w:pPr>
-        <w:pStyle w:val="Listenabsatz"/>
-        <w:numPr>
-          <w:ilvl w:val="0"/>
-          <w:numId w:val="6"/>
-        </w:numPr>
-      </w:pPr>
-      <w:r>
-        <w:t>Bestellung</w:t>
-      </w:r>
-    </w:p>
-    <w:p>
-      <w:pPr>
-        <w:pStyle w:val="Listenabsatz"/>
-        <w:numPr>
-          <w:ilvl w:val="0"/>
-          <w:numId w:val="6"/>
-        </w:numPr>
-      </w:pPr>
-      <w:r>
-        <w:t>Verräumung</w:t>
-      </w:r>
-    </w:p>
-    <w:p>
-      <w:pPr>
-        <w:pStyle w:val="Listenabsatz"/>
-        <w:numPr>
-          <w:ilvl w:val="0"/>
-          <w:numId w:val="6"/>
-        </w:numPr>
-      </w:pPr>
-      <w:r>
-        <w:t>Austausch von Bruch und Verderb</w:t>
-      </w:r>
-    </w:p>
-    <w:p>
-      <w:r>
-        <w:t>Der Button „Gespeicherte Vorlagen“ erlaubt es bereits vom Lieferanten gespeicherte Vorlagen von früheren Besuchen zu laden (siehe Kapitel „</w:t>
-      </w:r>
-      <w:r>
-        <w:fldChar w:fldCharType="begin"/>
-      </w:r>
-      <w:r>
-        <w:instrText xml:space="preserve"> REF _Ref408348837 \h </w:instrText>
-      </w:r>
-      <w:r>
-        <w:fldChar w:fldCharType="separate"/>
-      </w:r>
-      <w:r>
-        <w:t>Vorlagen speichern</w:t>
-      </w:r>
-      <w:r>
-        <w:fldChar w:fldCharType="end"/>
-      </w:r>
-      <w:r>
-        <w:t>“). Der Besucherschein muss damit nur noch kontrolliert statt ausgefüllt werden.</w:t>
-      </w:r>
-    </w:p>
-    <w:p>
-      <w:r>
-        <w:t>Der Besucherschein 1 beinhaltet die Text-Felder:</w:t>
-      </w:r>
-    </w:p>
-    <w:p>
-      <w:pPr>
-        <w:pStyle w:val="Listenabsatz"/>
-        <w:numPr>
-          <w:ilvl w:val="0"/>
-          <w:numId w:val="7"/>
-        </w:numPr>
-      </w:pPr>
-      <w:r>
-        <w:t>Ziel</w:t>
-      </w:r>
-    </w:p>
-    <w:p>
-      <w:pPr>
-        <w:pStyle w:val="Listenabsatz"/>
-        <w:numPr>
-          <w:ilvl w:val="0"/>
-          <w:numId w:val="7"/>
-        </w:numPr>
-      </w:pPr>
-      <w:r>
-        <w:t>Grund</w:t>
-      </w:r>
-    </w:p>
-    <w:p>
-      <w:pPr>
-        <w:pStyle w:val="Listenabsatz"/>
-        <w:numPr>
-          <w:ilvl w:val="0"/>
-          <w:numId w:val="7"/>
-        </w:numPr>
-      </w:pPr>
-      <w:r>
-        <w:t>Thematik</w:t>
-      </w:r>
-    </w:p>
-    <w:p>
-      <w:pPr>
-        <w:pStyle w:val="Listenabsatz"/>
-        <w:numPr>
-          <w:ilvl w:val="0"/>
-          <w:numId w:val="7"/>
-        </w:numPr>
-      </w:pPr>
-      <w:r>
-        <w:t>Gesprächspartner</w:t>
-      </w:r>
-    </w:p>
-    <w:p>
-      <w:r>
-        <w:t>Der Besucherschein 2 beinhaltet die Checkboxen:</w:t>
-      </w:r>
-    </w:p>
-    <w:p>
-      <w:pPr>
-        <w:pStyle w:val="Listenabsatz"/>
-        <w:numPr>
-          <w:ilvl w:val="0"/>
-          <w:numId w:val="8"/>
-        </w:numPr>
-      </w:pPr>
-      <w:r>
-        <w:t>Auftrag getätigt</w:t>
-      </w:r>
-    </w:p>
-    <w:p>
-      <w:pPr>
-        <w:pStyle w:val="Listenabsatz"/>
-        <w:numPr>
-          <w:ilvl w:val="0"/>
-          <w:numId w:val="8"/>
-        </w:numPr>
-      </w:pPr>
-      <w:r>
-        <w:t>MHD-Kontrolle</w:t>
-      </w:r>
-    </w:p>
-    <w:p>
-      <w:pPr>
-        <w:pStyle w:val="Listenabsatz"/>
-        <w:numPr>
-          <w:ilvl w:val="0"/>
-          <w:numId w:val="8"/>
-        </w:numPr>
-      </w:pPr>
-      <w:r>
-        <w:t>Rücknahme</w:t>
-      </w:r>
-    </w:p>
-    <w:p>
-      <w:pPr>
-        <w:pStyle w:val="Listenabsatz"/>
-        <w:numPr>
-          <w:ilvl w:val="0"/>
-          <w:numId w:val="8"/>
-        </w:numPr>
-      </w:pPr>
-      <w:r>
-        <w:t>Reklamationsbearbeitung</w:t>
-      </w:r>
-    </w:p>
-    <w:p>
-      <w:pPr>
-        <w:pStyle w:val="Listenabsatz"/>
-        <w:numPr>
-          <w:ilvl w:val="0"/>
-          <w:numId w:val="8"/>
-        </w:numPr>
-      </w:pPr>
-      <w:r>
-        <w:t>Warenaufbau</w:t>
-      </w:r>
-    </w:p>
-    <w:p>
-      <w:pPr>
-        <w:pStyle w:val="Listenabsatz"/>
-        <w:numPr>
-          <w:ilvl w:val="0"/>
-          <w:numId w:val="8"/>
-        </w:numPr>
-      </w:pPr>
-      <w:r>
-        <w:t>Umbau</w:t>
-      </w:r>
-    </w:p>
-    <w:p>
-      <w:pPr>
-        <w:pStyle w:val="Listenabsatz"/>
-        <w:numPr>
-          <w:ilvl w:val="0"/>
-          <w:numId w:val="8"/>
-        </w:numPr>
-      </w:pPr>
-      <w:r>
-        <w:t>Info-Gespräch</w:t>
-      </w:r>
-    </w:p>
-    <w:p>
-      <w:pPr>
-        <w:pStyle w:val="Listenabsatz"/>
-        <w:numPr>
-          <w:ilvl w:val="0"/>
-          <w:numId w:val="8"/>
-        </w:numPr>
-      </w:pPr>
-      <w:r>
-        <w:t>Naturalrabatt-Abgabe</w:t>
-      </w:r>
-    </w:p>
-    <w:p>
-      <w:pPr>
-        <w:pStyle w:val="Listenabsatz"/>
-        <w:numPr>
-          <w:ilvl w:val="1"/>
-          <w:numId w:val="8"/>
-        </w:numPr>
-      </w:pPr>
-      <w:r>
-        <w:t>Wert in Euro</w:t>
-      </w:r>
-    </w:p>
-    <w:p>
-      <w:pPr>
-        <w:pStyle w:val="Listenabsatz"/>
-        <w:numPr>
-          <w:ilvl w:val="1"/>
-          <w:numId w:val="8"/>
-        </w:numPr>
-      </w:pPr>
-      <w:r>
-        <w:t>Warengruppe</w:t>
-      </w:r>
-    </w:p>
-    <w:p>
-      <w:pPr>
-        <w:pStyle w:val="Listenabsatz"/>
-        <w:numPr>
-          <w:ilvl w:val="0"/>
-          <w:numId w:val="8"/>
-        </w:numPr>
-      </w:pPr>
-      <w:r>
-        <w:t>Verkostung</w:t>
-      </w:r>
-    </w:p>
-    <w:p>
-      <w:pPr>
-        <w:pStyle w:val="Listenabsatz"/>
-        <w:numPr>
-          <w:ilvl w:val="0"/>
-          <w:numId w:val="8"/>
-        </w:numPr>
-      </w:pPr>
-      <w:r>
-        <w:t>Sortimentsinfo</w:t>
-      </w:r>
-    </w:p>
-    <w:p>
-      <w:pPr>
-        <w:pStyle w:val="Listenabsatz"/>
-        <w:numPr>
-          <w:ilvl w:val="0"/>
-          <w:numId w:val="8"/>
-        </w:numPr>
-      </w:pPr>
-      <w:r>
-        <w:t>Aktionsabsprache;</w:t>
-      </w:r>
-    </w:p>
-    <w:p>
-      <w:pPr>
-        <w:pStyle w:val="Listenabsatz"/>
-        <w:numPr>
-          <w:ilvl w:val="0"/>
-          <w:numId w:val="8"/>
-        </w:numPr>
-      </w:pPr>
-      <w:r>
-        <w:t>Bemusterung</w:t>
-      </w:r>
-    </w:p>
-    <w:p>
-      <w:pPr>
-        <w:pStyle w:val="Listenabsatz"/>
-        <w:numPr>
-          <w:ilvl w:val="0"/>
-          <w:numId w:val="8"/>
-        </w:numPr>
-      </w:pPr>
-      <w:r>
-        <w:t>Verlosung</w:t>
-      </w:r>
-    </w:p>
-    <w:p/>
-    <w:p>
-      <w:r>
         <w:rPr>
           <w:noProof/>
           <w:lang w:eastAsia="de-DE"/>
@@ -1665,8 +1758,8 @@
         <w:lastRenderedPageBreak/>
         <w:drawing>
           <wp:inline distT="0" distB="0" distL="0" distR="0">
-            <wp:extent cx="5749678" cy="8336478"/>
-            <wp:effectExtent l="0" t="0" r="3810" b="7620"/>
+            <wp:extent cx="5760720" cy="8352487"/>
+            <wp:effectExtent l="0" t="0" r="0" b="0"/>
             <wp:docPr id="8" name="Grafik 8" descr="C:\Users\StandardB\Documents\GitHub\logistikapp\Dokumentation\Bilder\wizard.jpg"/>
             <wp:cNvGraphicFramePr>
               <a:graphicFrameLocks xmlns:a="http://schemas.openxmlformats.org/drawingml/2006/main" noChangeAspect="1"/>
@@ -1681,7 +1774,7 @@
                     </pic:cNvPicPr>
                   </pic:nvPicPr>
                   <pic:blipFill>
-                    <a:blip r:embed="rId17" cstate="print">
+                    <a:blip r:embed="rId20" cstate="print">
                       <a:extLst>
                         <a:ext uri="{28A0092B-C50C-407E-A947-70E740481C1C}">
                           <a14:useLocalDpi xmlns:a14="http://schemas.microsoft.com/office/drawing/2010/main" val="0"/>
@@ -1696,7 +1789,7 @@
                   <pic:spPr bwMode="auto">
                     <a:xfrm>
                       <a:off x="0" y="0"/>
-                      <a:ext cx="5766183" cy="8360409"/>
+                      <a:ext cx="5760720" cy="8352487"/>
                     </a:xfrm>
                     <a:prstGeom prst="rect">
                       <a:avLst/>
@@ -1713,71 +1806,399 @@
         </w:drawing>
       </w:r>
     </w:p>
+    <w:p>
+      <w:r>
+        <w:t>Die Aufgaben sind:</w:t>
+      </w:r>
+    </w:p>
+    <w:p>
+      <w:pPr>
+        <w:pStyle w:val="Listenabsatz"/>
+        <w:numPr>
+          <w:ilvl w:val="0"/>
+          <w:numId w:val="6"/>
+        </w:numPr>
+      </w:pPr>
+      <w:r>
+        <w:t>Fixtermin</w:t>
+      </w:r>
+    </w:p>
+    <w:p>
+      <w:pPr>
+        <w:pStyle w:val="Listenabsatz"/>
+        <w:numPr>
+          <w:ilvl w:val="0"/>
+          <w:numId w:val="6"/>
+        </w:numPr>
+      </w:pPr>
+      <w:r>
+        <w:lastRenderedPageBreak/>
+        <w:t>Besuch</w:t>
+      </w:r>
+    </w:p>
+    <w:p>
+      <w:pPr>
+        <w:pStyle w:val="Listenabsatz"/>
+        <w:numPr>
+          <w:ilvl w:val="0"/>
+          <w:numId w:val="6"/>
+        </w:numPr>
+      </w:pPr>
+      <w:r>
+        <w:t>Bestellung</w:t>
+      </w:r>
+    </w:p>
+    <w:p>
+      <w:pPr>
+        <w:pStyle w:val="Listenabsatz"/>
+        <w:numPr>
+          <w:ilvl w:val="0"/>
+          <w:numId w:val="6"/>
+        </w:numPr>
+      </w:pPr>
+      <w:r>
+        <w:t>Verräumung</w:t>
+      </w:r>
+    </w:p>
+    <w:p>
+      <w:pPr>
+        <w:pStyle w:val="Listenabsatz"/>
+        <w:numPr>
+          <w:ilvl w:val="0"/>
+          <w:numId w:val="6"/>
+        </w:numPr>
+      </w:pPr>
+      <w:r>
+        <w:t>Austausch von Bruch und Verderb</w:t>
+      </w:r>
+    </w:p>
+    <w:p>
+      <w:r>
+        <w:t>Der Button „Gespeicherte Vorlagen“ erlaubt es bereits vom Lieferanten gespeicherte Vorlagen von früheren Besuchen zu laden</w:t>
+      </w:r>
+      <w:r>
+        <w:t xml:space="preserve"> (siehe Kapitel „</w:t>
+      </w:r>
+      <w:r>
+        <w:fldChar w:fldCharType="begin"/>
+      </w:r>
+      <w:r>
+        <w:instrText xml:space="preserve"> REF _Ref408348837 \h </w:instrText>
+      </w:r>
+      <w:r>
+        <w:fldChar w:fldCharType="separate"/>
+      </w:r>
+      <w:r>
+        <w:t>Vorlagen speichern</w:t>
+      </w:r>
+      <w:r>
+        <w:fldChar w:fldCharType="end"/>
+      </w:r>
+      <w:r>
+        <w:t>“)</w:t>
+      </w:r>
+      <w:r>
+        <w:t>. Der Besucherschein muss damit nur noch kontrolliert statt ausgefüllt werden.</w:t>
+      </w:r>
+    </w:p>
+    <w:p>
+      <w:r>
+        <w:t>Der Besucherschein 1 beinhaltet die Text-Felder:</w:t>
+      </w:r>
+    </w:p>
+    <w:p>
+      <w:pPr>
+        <w:pStyle w:val="Listenabsatz"/>
+        <w:numPr>
+          <w:ilvl w:val="0"/>
+          <w:numId w:val="7"/>
+        </w:numPr>
+      </w:pPr>
+      <w:r>
+        <w:t>Ziel</w:t>
+      </w:r>
+    </w:p>
+    <w:p>
+      <w:pPr>
+        <w:pStyle w:val="Listenabsatz"/>
+        <w:numPr>
+          <w:ilvl w:val="0"/>
+          <w:numId w:val="7"/>
+        </w:numPr>
+      </w:pPr>
+      <w:r>
+        <w:t>Grund</w:t>
+      </w:r>
+    </w:p>
+    <w:p>
+      <w:pPr>
+        <w:pStyle w:val="Listenabsatz"/>
+        <w:numPr>
+          <w:ilvl w:val="0"/>
+          <w:numId w:val="7"/>
+        </w:numPr>
+      </w:pPr>
+      <w:r>
+        <w:t>Thematik</w:t>
+      </w:r>
+    </w:p>
+    <w:p>
+      <w:pPr>
+        <w:pStyle w:val="Listenabsatz"/>
+        <w:numPr>
+          <w:ilvl w:val="0"/>
+          <w:numId w:val="7"/>
+        </w:numPr>
+      </w:pPr>
+      <w:r>
+        <w:t>Gesprächspartner</w:t>
+      </w:r>
+    </w:p>
+    <w:p>
+      <w:r>
+        <w:t>Der Besucherschein 2 beinhaltet die Checkboxen:</w:t>
+      </w:r>
+    </w:p>
+    <w:p>
+      <w:pPr>
+        <w:pStyle w:val="Listenabsatz"/>
+        <w:numPr>
+          <w:ilvl w:val="0"/>
+          <w:numId w:val="8"/>
+        </w:numPr>
+      </w:pPr>
+      <w:r>
+        <w:t>Auftrag getätigt</w:t>
+      </w:r>
+    </w:p>
+    <w:p>
+      <w:pPr>
+        <w:pStyle w:val="Listenabsatz"/>
+        <w:numPr>
+          <w:ilvl w:val="0"/>
+          <w:numId w:val="8"/>
+        </w:numPr>
+      </w:pPr>
+      <w:r>
+        <w:t>MHD-Kontrolle</w:t>
+      </w:r>
+    </w:p>
+    <w:p>
+      <w:pPr>
+        <w:pStyle w:val="Listenabsatz"/>
+        <w:numPr>
+          <w:ilvl w:val="0"/>
+          <w:numId w:val="8"/>
+        </w:numPr>
+      </w:pPr>
+      <w:r>
+        <w:t>Rücknahme</w:t>
+      </w:r>
+    </w:p>
+    <w:p>
+      <w:pPr>
+        <w:pStyle w:val="Listenabsatz"/>
+        <w:numPr>
+          <w:ilvl w:val="0"/>
+          <w:numId w:val="8"/>
+        </w:numPr>
+      </w:pPr>
+      <w:r>
+        <w:t>Reklamationsbearbeitung</w:t>
+      </w:r>
+    </w:p>
+    <w:p>
+      <w:pPr>
+        <w:pStyle w:val="Listenabsatz"/>
+        <w:numPr>
+          <w:ilvl w:val="0"/>
+          <w:numId w:val="8"/>
+        </w:numPr>
+      </w:pPr>
+      <w:r>
+        <w:t>Warenaufbau</w:t>
+      </w:r>
+    </w:p>
+    <w:p>
+      <w:pPr>
+        <w:pStyle w:val="Listenabsatz"/>
+        <w:numPr>
+          <w:ilvl w:val="0"/>
+          <w:numId w:val="8"/>
+        </w:numPr>
+      </w:pPr>
+      <w:r>
+        <w:t>Umbau</w:t>
+      </w:r>
+    </w:p>
+    <w:p>
+      <w:pPr>
+        <w:pStyle w:val="Listenabsatz"/>
+        <w:numPr>
+          <w:ilvl w:val="0"/>
+          <w:numId w:val="8"/>
+        </w:numPr>
+      </w:pPr>
+      <w:r>
+        <w:t>Info-Gespräch</w:t>
+      </w:r>
+    </w:p>
+    <w:p>
+      <w:pPr>
+        <w:pStyle w:val="Listenabsatz"/>
+        <w:numPr>
+          <w:ilvl w:val="0"/>
+          <w:numId w:val="8"/>
+        </w:numPr>
+      </w:pPr>
+      <w:r>
+        <w:t>Naturalrabatt-Abgabe</w:t>
+      </w:r>
+    </w:p>
+    <w:p>
+      <w:pPr>
+        <w:pStyle w:val="Listenabsatz"/>
+        <w:numPr>
+          <w:ilvl w:val="1"/>
+          <w:numId w:val="8"/>
+        </w:numPr>
+      </w:pPr>
+      <w:r>
+        <w:t>Wert in Euro</w:t>
+      </w:r>
+    </w:p>
+    <w:p>
+      <w:pPr>
+        <w:pStyle w:val="Listenabsatz"/>
+        <w:numPr>
+          <w:ilvl w:val="1"/>
+          <w:numId w:val="8"/>
+        </w:numPr>
+      </w:pPr>
+      <w:r>
+        <w:t>Warengruppe</w:t>
+      </w:r>
+    </w:p>
+    <w:p>
+      <w:pPr>
+        <w:pStyle w:val="Listenabsatz"/>
+        <w:numPr>
+          <w:ilvl w:val="0"/>
+          <w:numId w:val="8"/>
+        </w:numPr>
+      </w:pPr>
+      <w:r>
+        <w:t>Verkostung</w:t>
+      </w:r>
+    </w:p>
+    <w:p>
+      <w:pPr>
+        <w:pStyle w:val="Listenabsatz"/>
+        <w:numPr>
+          <w:ilvl w:val="0"/>
+          <w:numId w:val="8"/>
+        </w:numPr>
+      </w:pPr>
+      <w:r>
+        <w:t>Sortimentsinfo</w:t>
+      </w:r>
+    </w:p>
+    <w:p>
+      <w:pPr>
+        <w:pStyle w:val="Listenabsatz"/>
+        <w:numPr>
+          <w:ilvl w:val="0"/>
+          <w:numId w:val="8"/>
+        </w:numPr>
+      </w:pPr>
+      <w:r>
+        <w:t>Aktionsabsprache;</w:t>
+      </w:r>
+    </w:p>
+    <w:p>
+      <w:pPr>
+        <w:pStyle w:val="Listenabsatz"/>
+        <w:numPr>
+          <w:ilvl w:val="0"/>
+          <w:numId w:val="8"/>
+        </w:numPr>
+      </w:pPr>
+      <w:r>
+        <w:t>Bemusterung</w:t>
+      </w:r>
+    </w:p>
+    <w:p>
+      <w:pPr>
+        <w:pStyle w:val="Listenabsatz"/>
+        <w:numPr>
+          <w:ilvl w:val="0"/>
+          <w:numId w:val="8"/>
+        </w:numPr>
+      </w:pPr>
+      <w:r>
+        <w:t>Verlosung</w:t>
+      </w:r>
+    </w:p>
+    <w:p>
+      <w:r>
+        <w:t>„Wert in Euro“ und „Warengruppe“ sind dabei Textfelder, die der Naturalrabatt-Abgabe zugeordnet sind. Vor dem Log-Out gibt es die Möglichkeit die ausgefüllten Felder als Vorlage zu speichern.</w:t>
+      </w:r>
+    </w:p>
+    <w:p>
+      <w:pPr>
+        <w:pStyle w:val="berschrift2"/>
+      </w:pPr>
+      <w:bookmarkStart w:id="1" w:name="_Ref408348837"/>
+      <w:r>
+        <w:t>Vorlagen speichern</w:t>
+      </w:r>
+      <w:bookmarkEnd w:id="1"/>
+    </w:p>
+    <w:p>
+      <w:r>
+        <w:t>Der Lieferant kann seine Eingaben als Vorlage speichern. Wie erwähnt kann auf diese nach dem Log-In zugegriffen werden.</w:t>
+      </w:r>
+      <w:r>
+        <w:t xml:space="preserve"> Das „Vorlagenname“-Feld darf dabei nicht leer bleiben. Der Lieferant kann beliebig viele Vorlagen anlegen.</w:t>
+      </w:r>
+    </w:p>
     <w:p/>
-    <w:p/>
+    <w:p>
+      <w:pPr>
+        <w:pStyle w:val="berschrift2"/>
+      </w:pPr>
+      <w:r>
+        <w:t>Konfiguration und Marktleiter-Optionen</w:t>
+      </w:r>
+    </w:p>
+    <w:p>
+      <w:pPr>
+        <w:pStyle w:val="berschrift3"/>
+      </w:pPr>
+      <w:r>
+        <w:t>Konfigurations-Menü</w:t>
+      </w:r>
+    </w:p>
+    <w:p>
+      <w:r>
+        <w:t xml:space="preserve">Das Konfigurations-Menü öffnet sich über den Einstellungs-Button des Konfigurationsmenüs (siehe Kapitel </w:t>
+      </w:r>
+      <w:r>
+        <w:t>„Login-Screen“</w:t>
+      </w:r>
+      <w:r>
+        <w:t>)</w:t>
+      </w:r>
+      <w:r>
+        <w:t>.</w:t>
+      </w:r>
+      <w:r>
+        <w:t xml:space="preserve"> Das Standard-Passwort ist „1234“ und </w:t>
+      </w:r>
+    </w:p>
     <w:p>
       <w:r>
         <w:lastRenderedPageBreak/>
-        <w:t xml:space="preserve"> </w:t>
-      </w:r>
-      <w:r>
-        <w:t>„Wert in Euro“ und „Warengruppe“ sind dabei Textfelder, die der Naturalrabatt-Abgabe zugeordnet sind. Vor dem Log-Out gibt es die Möglichkeit die ausgefüllten Felder als Vorlage zu speichern.</w:t>
-      </w:r>
-    </w:p>
-    <w:p>
-      <w:pPr>
-        <w:pStyle w:val="berschrift2"/>
-      </w:pPr>
-      <w:bookmarkStart w:id="1" w:name="_Ref408348837"/>
-      <w:r>
-        <w:t>Vorlagen speichern</w:t>
-      </w:r>
-      <w:bookmarkEnd w:id="1"/>
-    </w:p>
-    <w:p>
-      <w:r>
-        <w:t>Der Lieferant kann seine Eingaben als Vorlage speichern. Wie erwähnt kann auf diese nach dem Log-In zugegriffen werden.</w:t>
-      </w:r>
-      <w:r>
-        <w:t xml:space="preserve"> Das „Vorlagenname“-Feld darf dabei nicht leer bleiben. Der Lieferant kann beliebig viele Vorlagen anlegen.</w:t>
-      </w:r>
-    </w:p>
-    <w:p/>
-    <w:p>
-      <w:pPr>
-        <w:pStyle w:val="berschrift2"/>
-      </w:pPr>
-      <w:r>
-        <w:t>Konfiguration und Marktleiter-Optionen</w:t>
-      </w:r>
-    </w:p>
-    <w:p>
-      <w:pPr>
-        <w:pStyle w:val="berschrift3"/>
-      </w:pPr>
-      <w:r>
-        <w:t>Konfigurations-Menü</w:t>
-      </w:r>
-    </w:p>
-    <w:p>
-      <w:r>
-        <w:t xml:space="preserve">Das Konfigurations-Menü öffnet sich über den Einstellungs-Button des Konfigurationsmenüs (siehe Kapitel </w:t>
-      </w:r>
-      <w:r>
-        <w:t>„Login-Screen“</w:t>
-      </w:r>
-      <w:r>
-        <w:t>)</w:t>
-      </w:r>
-      <w:r>
-        <w:t>.</w:t>
-      </w:r>
-      <w:r>
-        <w:t xml:space="preserve"> Das Standard-Passwort ist „1234“ und </w:t>
-      </w:r>
-    </w:p>
-    <w:p>
-      <w:r>
         <w:t xml:space="preserve">Bei Inbetriebnahme der App muss einmalig </w:t>
       </w:r>
       <w:r>
@@ -1959,51 +2380,57 @@
           <w:rFonts w:eastAsia="Times New Roman"/>
           <w:lang w:eastAsia="de-DE"/>
         </w:rPr>
+        <w:t>Kommunikation</w:t>
+      </w:r>
+    </w:p>
+    <w:p>
+      <w:pPr>
+        <w:rPr>
+          <w:lang w:eastAsia="de-DE"/>
+        </w:rPr>
+      </w:pPr>
+      <w:r>
+        <w:rPr>
+          <w:lang w:eastAsia="de-DE"/>
+        </w:rPr>
+        <w:t>Das Lieferantenmanagementsystem ermöglicht die Kommunikation zwischen Marktleiter und Lieferanten. Es gibt mehrere Möglichkeiten, wie Marktleiter und Lieferant in Kontakt treten können, wie in den folgenden Kapiteln dargestellt.</w:t>
+      </w:r>
+    </w:p>
+    <w:p>
+      <w:pPr>
+        <w:pStyle w:val="berschrift2"/>
+        <w:rPr>
+          <w:rFonts w:eastAsia="Times New Roman"/>
+          <w:lang w:eastAsia="de-DE"/>
+        </w:rPr>
+      </w:pPr>
+      <w:r>
+        <w:rPr>
+          <w:rFonts w:eastAsia="Times New Roman"/>
+          <w:lang w:eastAsia="de-DE"/>
+        </w:rPr>
+        <w:t>Marktleiter an Lieferant</w:t>
+      </w:r>
+    </w:p>
+    <w:p>
+      <w:pPr>
+        <w:rPr>
+          <w:rFonts w:eastAsia="Times New Roman"/>
+          <w:lang w:eastAsia="de-DE"/>
+        </w:rPr>
+      </w:pPr>
+      <w:r>
+        <w:rPr>
+          <w:lang w:eastAsia="de-DE"/>
+        </w:rPr>
+        <w:t xml:space="preserve">Der Marktleiter kann Nachrichten an einen oder mehrere Lieferanten schicken. Diese Nachricht wird den Lieferanten in der Lieferanten-App bei der nächsten Anmeldung angezeigt. Es zudem möglich, </w:t>
+      </w:r>
+      <w:r>
+        <w:rPr>
+          <w:lang w:eastAsia="de-DE"/>
+        </w:rPr>
         <w:lastRenderedPageBreak/>
-        <w:t>Kommunikation</w:t>
-      </w:r>
-    </w:p>
-    <w:p>
-      <w:pPr>
-        <w:rPr>
-          <w:lang w:eastAsia="de-DE"/>
-        </w:rPr>
-      </w:pPr>
-      <w:r>
-        <w:rPr>
-          <w:lang w:eastAsia="de-DE"/>
-        </w:rPr>
-        <w:t>Das Lieferantenmanagementsystem ermöglicht die Kommunikation zwischen Marktleiter und Lieferanten. Es gibt mehrere Möglichkeiten, wie Marktleiter und Lieferant in Kontakt treten können, wie in den folgenden Kapiteln dargestellt.</w:t>
-      </w:r>
-    </w:p>
-    <w:p>
-      <w:pPr>
-        <w:pStyle w:val="berschrift2"/>
-        <w:rPr>
-          <w:rFonts w:eastAsia="Times New Roman"/>
-          <w:lang w:eastAsia="de-DE"/>
-        </w:rPr>
-      </w:pPr>
-      <w:r>
-        <w:rPr>
-          <w:rFonts w:eastAsia="Times New Roman"/>
-          <w:lang w:eastAsia="de-DE"/>
-        </w:rPr>
-        <w:t>Marktleiter an Lieferant</w:t>
-      </w:r>
-    </w:p>
-    <w:p>
-      <w:pPr>
-        <w:rPr>
-          <w:rFonts w:eastAsia="Times New Roman"/>
-          <w:lang w:eastAsia="de-DE"/>
-        </w:rPr>
-      </w:pPr>
-      <w:r>
-        <w:rPr>
-          <w:lang w:eastAsia="de-DE"/>
-        </w:rPr>
-        <w:t>Der Marktleiter kann Nachrichten an einen oder mehrere Lieferanten schicken. Diese Nachricht wird den Lieferanten in der Lieferanten-App bei der nächsten Anmeldung angezeigt. Es zudem möglich, Standorte auszuwählen, an denen die entsprechende Nachricht angezeigt werden soll (Abbildung x).</w:t>
+        <w:t>Standorte auszuwählen, an denen die entsprechende Nachricht angezeigt werden soll (Abbildung x).</w:t>
       </w:r>
       <w:r>
         <w:rPr>
@@ -2027,7 +2454,7 @@
                     <pic:cNvPicPr/>
                   </pic:nvPicPr>
                   <pic:blipFill>
-                    <a:blip r:embed="rId18"/>
+                    <a:blip r:embed="rId21"/>
                     <a:stretch>
                       <a:fillRect/>
                     </a:stretch>
@@ -2059,14 +2486,27 @@
       <w:r>
         <w:t xml:space="preserve">Abbildung </w:t>
       </w:r>
-      <w:fldSimple w:instr=" SEQ Abbildung \* ARABIC ">
-        <w:r>
-          <w:rPr>
-            <w:noProof/>
-          </w:rPr>
-          <w:t>1</w:t>
-        </w:r>
-      </w:fldSimple>
+      <w:r>
+        <w:fldChar w:fldCharType="begin"/>
+      </w:r>
+      <w:r>
+        <w:instrText xml:space="preserve"> SEQ Abbildung \* ARABIC </w:instrText>
+      </w:r>
+      <w:r>
+        <w:fldChar w:fldCharType="separate"/>
+      </w:r>
+      <w:r>
+        <w:rPr>
+          <w:noProof/>
+        </w:rPr>
+        <w:t>3</w:t>
+      </w:r>
+      <w:r>
+        <w:rPr>
+          <w:noProof/>
+        </w:rPr>
+        <w:fldChar w:fldCharType="end"/>
+      </w:r>
       <w:r>
         <w:t>: Nachricht an Lieferanten</w:t>
       </w:r>
@@ -2181,7 +2621,7 @@
                     <pic:cNvPicPr/>
                   </pic:nvPicPr>
                   <pic:blipFill>
-                    <a:blip r:embed="rId19"/>
+                    <a:blip r:embed="rId22"/>
                     <a:stretch>
                       <a:fillRect/>
                     </a:stretch>
@@ -2216,14 +2656,27 @@
       <w:r>
         <w:t xml:space="preserve">Abbildung </w:t>
       </w:r>
-      <w:fldSimple w:instr=" SEQ Abbildung \* ARABIC ">
-        <w:r>
-          <w:rPr>
-            <w:noProof/>
-          </w:rPr>
-          <w:t>2</w:t>
-        </w:r>
-      </w:fldSimple>
+      <w:r>
+        <w:fldChar w:fldCharType="begin"/>
+      </w:r>
+      <w:r>
+        <w:instrText xml:space="preserve"> SEQ Abbildung \* ARABIC </w:instrText>
+      </w:r>
+      <w:r>
+        <w:fldChar w:fldCharType="separate"/>
+      </w:r>
+      <w:r>
+        <w:rPr>
+          <w:noProof/>
+        </w:rPr>
+        <w:t>4</w:t>
+      </w:r>
+      <w:r>
+        <w:rPr>
+          <w:noProof/>
+        </w:rPr>
+        <w:fldChar w:fldCharType="end"/>
+      </w:r>
       <w:r>
         <w:t>: Gesendete Nachrichten</w:t>
       </w:r>
@@ -2357,11 +2810,7 @@
         </w:rPr>
       </w:pPr>
       <w:r>
-        <w:t xml:space="preserve">Der Marktleiter erhält bei aktivierter Checkbox nach der Anmeldung einen Anruf. Sobald er den Anruf entgegennimmt, wird Name und Firma des Lieferanten vorgelesen. Diese Informationen </w:t>
-      </w:r>
-      <w:r>
-        <w:lastRenderedPageBreak/>
-        <w:t>können falls gewünscht auch per SMS verschickt werden. Der Marktleiter wird somit zeitnah über die Ankunft eines Lieferanten informiert, und kann entsprechen den jeweiligen Umständen reagieren.</w:t>
+        <w:t>Der Marktleiter erhält bei aktivierter Checkbox nach der Anmeldung einen Anruf. Sobald er den Anruf entgegennimmt, wird Name und Firma des Lieferanten vorgelesen. Diese Informationen können falls gewünscht auch per SMS verschickt werden. Der Marktleiter wird somit zeitnah über die Ankunft eines Lieferanten informiert, und kann entsprechen den jeweiligen Umständen reagieren.</w:t>
       </w:r>
       <w:r>
         <w:rPr>
@@ -2403,7 +2852,7 @@
                     <pic:cNvPicPr/>
                   </pic:nvPicPr>
                   <pic:blipFill>
-                    <a:blip r:embed="rId20"/>
+                    <a:blip r:embed="rId23"/>
                     <a:stretch>
                       <a:fillRect/>
                     </a:stretch>
@@ -2432,14 +2881,27 @@
       <w:r>
         <w:t xml:space="preserve">Abbildung </w:t>
       </w:r>
-      <w:fldSimple w:instr=" SEQ Abbildung \* ARABIC ">
-        <w:r>
-          <w:rPr>
-            <w:noProof/>
-          </w:rPr>
-          <w:t>3</w:t>
-        </w:r>
-      </w:fldSimple>
+      <w:r>
+        <w:fldChar w:fldCharType="begin"/>
+      </w:r>
+      <w:r>
+        <w:instrText xml:space="preserve"> SEQ Abbildung \* ARABIC </w:instrText>
+      </w:r>
+      <w:r>
+        <w:fldChar w:fldCharType="separate"/>
+      </w:r>
+      <w:r>
+        <w:rPr>
+          <w:noProof/>
+        </w:rPr>
+        <w:t>5</w:t>
+      </w:r>
+      <w:r>
+        <w:rPr>
+          <w:noProof/>
+        </w:rPr>
+        <w:fldChar w:fldCharType="end"/>
+      </w:r>
       <w:r>
         <w:t>: Automatischer Anruf und SMS</w:t>
       </w:r>
@@ -2526,14 +2988,27 @@
                             <w:r>
                               <w:t xml:space="preserve">Abbildung </w:t>
                             </w:r>
-                            <w:fldSimple w:instr=" SEQ Abbildung \* ARABIC ">
-                              <w:r>
-                                <w:rPr>
-                                  <w:noProof/>
-                                </w:rPr>
-                                <w:t>4</w:t>
-                              </w:r>
-                            </w:fldSimple>
+                            <w:r>
+                              <w:fldChar w:fldCharType="begin"/>
+                            </w:r>
+                            <w:r>
+                              <w:instrText xml:space="preserve"> SEQ Abbildung \* ARABIC </w:instrText>
+                            </w:r>
+                            <w:r>
+                              <w:fldChar w:fldCharType="separate"/>
+                            </w:r>
+                            <w:r>
+                              <w:rPr>
+                                <w:noProof/>
+                              </w:rPr>
+                              <w:t>6</w:t>
+                            </w:r>
+                            <w:r>
+                              <w:rPr>
+                                <w:noProof/>
+                              </w:rPr>
+                              <w:fldChar w:fldCharType="end"/>
+                            </w:r>
                             <w:r>
                               <w:t>: Anruf-Button</w:t>
                             </w:r>
@@ -2575,14 +3050,27 @@
                       <w:r>
                         <w:t xml:space="preserve">Abbildung </w:t>
                       </w:r>
-                      <w:fldSimple w:instr=" SEQ Abbildung \* ARABIC ">
-                        <w:r>
-                          <w:rPr>
-                            <w:noProof/>
-                          </w:rPr>
-                          <w:t>4</w:t>
-                        </w:r>
-                      </w:fldSimple>
+                      <w:r>
+                        <w:fldChar w:fldCharType="begin"/>
+                      </w:r>
+                      <w:r>
+                        <w:instrText xml:space="preserve"> SEQ Abbildung \* ARABIC </w:instrText>
+                      </w:r>
+                      <w:r>
+                        <w:fldChar w:fldCharType="separate"/>
+                      </w:r>
+                      <w:r>
+                        <w:rPr>
+                          <w:noProof/>
+                        </w:rPr>
+                        <w:t>6</w:t>
+                      </w:r>
+                      <w:r>
+                        <w:rPr>
+                          <w:noProof/>
+                        </w:rPr>
+                        <w:fldChar w:fldCharType="end"/>
+                      </w:r>
                       <w:r>
                         <w:t>: Anruf-Button</w:t>
                       </w:r>
@@ -2632,7 +3120,7 @@
                     <pic:cNvPicPr/>
                   </pic:nvPicPr>
                   <pic:blipFill>
-                    <a:blip r:embed="rId21">
+                    <a:blip r:embed="rId24">
                       <a:extLst>
                         <a:ext uri="{28A0092B-C50C-407E-A947-70E740481C1C}">
                           <a14:useLocalDpi xmlns:a14="http://schemas.microsoft.com/office/drawing/2010/main" val="0"/>
@@ -2714,19 +3202,818 @@
     </w:p>
     <w:p>
       <w:pPr>
-        <w:rPr>
-          <w:lang w:eastAsia="de-DE"/>
-        </w:rPr>
-      </w:pPr>
-    </w:p>
-    <w:p>
-      <w:pPr>
-        <w:rPr>
-          <w:lang w:eastAsia="de-DE"/>
-        </w:rPr>
-      </w:pPr>
-    </w:p>
-    <w:p/>
+        <w:pStyle w:val="berschrift1"/>
+        <w:rPr>
+          <w:lang w:eastAsia="de-DE"/>
+        </w:rPr>
+      </w:pPr>
+      <w:r>
+        <w:rPr>
+          <w:lang w:eastAsia="de-DE"/>
+        </w:rPr>
+        <w:t>Administrations-Oberfläche: Endanwender-Dokumentation</w:t>
+      </w:r>
+    </w:p>
+    <w:p>
+      <w:pPr>
+        <w:rPr>
+          <w:lang w:eastAsia="de-DE"/>
+        </w:rPr>
+      </w:pPr>
+      <w:r>
+        <w:rPr>
+          <w:lang w:eastAsia="de-DE"/>
+        </w:rPr>
+        <w:t xml:space="preserve">Die Administrations-Oberfläche </w:t>
+      </w:r>
+      <w:r>
+        <w:rPr>
+          <w:lang w:eastAsia="de-DE"/>
+        </w:rPr>
+        <w:t>kann in jeden gängigen Browser aufgerufen werden. Der Login ist passwort-geschützt. Sie gliedert sich in vier Tabs, die im Folgenden vorgestellt werden:</w:t>
+      </w:r>
+    </w:p>
+    <w:p>
+      <w:pPr>
+        <w:pStyle w:val="Listenabsatz"/>
+        <w:numPr>
+          <w:ilvl w:val="0"/>
+          <w:numId w:val="11"/>
+        </w:numPr>
+        <w:rPr>
+          <w:lang w:eastAsia="de-DE"/>
+        </w:rPr>
+      </w:pPr>
+      <w:r>
+        <w:rPr>
+          <w:lang w:eastAsia="de-DE"/>
+        </w:rPr>
+        <w:t>Übersicht</w:t>
+      </w:r>
+    </w:p>
+    <w:p>
+      <w:pPr>
+        <w:pStyle w:val="Listenabsatz"/>
+        <w:numPr>
+          <w:ilvl w:val="0"/>
+          <w:numId w:val="11"/>
+        </w:numPr>
+        <w:rPr>
+          <w:lang w:eastAsia="de-DE"/>
+        </w:rPr>
+      </w:pPr>
+      <w:r>
+        <w:rPr>
+          <w:lang w:eastAsia="de-DE"/>
+        </w:rPr>
+        <w:t>Termine</w:t>
+      </w:r>
+    </w:p>
+    <w:p>
+      <w:pPr>
+        <w:pStyle w:val="Listenabsatz"/>
+        <w:numPr>
+          <w:ilvl w:val="0"/>
+          <w:numId w:val="11"/>
+        </w:numPr>
+        <w:rPr>
+          <w:lang w:eastAsia="de-DE"/>
+        </w:rPr>
+      </w:pPr>
+      <w:r>
+        <w:rPr>
+          <w:lang w:eastAsia="de-DE"/>
+        </w:rPr>
+        <w:t>Nachrichten</w:t>
+      </w:r>
+    </w:p>
+    <w:p>
+      <w:pPr>
+        <w:pStyle w:val="Listenabsatz"/>
+        <w:numPr>
+          <w:ilvl w:val="0"/>
+          <w:numId w:val="11"/>
+        </w:numPr>
+        <w:rPr>
+          <w:lang w:eastAsia="de-DE"/>
+        </w:rPr>
+      </w:pPr>
+      <w:r>
+        <w:rPr>
+          <w:lang w:eastAsia="de-DE"/>
+        </w:rPr>
+        <w:t>Lieferanten</w:t>
+      </w:r>
+    </w:p>
+    <w:p>
+      <w:pPr>
+        <w:pStyle w:val="Listenabsatz"/>
+        <w:numPr>
+          <w:ilvl w:val="0"/>
+          <w:numId w:val="11"/>
+        </w:numPr>
+        <w:rPr>
+          <w:lang w:eastAsia="de-DE"/>
+        </w:rPr>
+      </w:pPr>
+      <w:r>
+        <w:rPr>
+          <w:lang w:eastAsia="de-DE"/>
+        </w:rPr>
+        <w:t>Konfigurations-Menü</w:t>
+      </w:r>
+    </w:p>
+    <w:p>
+      <w:pPr>
+        <w:rPr>
+          <w:lang w:eastAsia="de-DE"/>
+        </w:rPr>
+      </w:pPr>
+    </w:p>
+    <w:p>
+      <w:pPr>
+        <w:pStyle w:val="berschrift2"/>
+        <w:rPr>
+          <w:lang w:eastAsia="de-DE"/>
+        </w:rPr>
+      </w:pPr>
+      <w:r>
+        <w:rPr>
+          <w:lang w:eastAsia="de-DE"/>
+        </w:rPr>
+        <w:lastRenderedPageBreak/>
+        <w:t>Übersicht</w:t>
+      </w:r>
+    </w:p>
+    <w:p>
+      <w:pPr>
+        <w:rPr>
+          <w:lang w:eastAsia="de-DE"/>
+        </w:rPr>
+      </w:pPr>
+      <w:r>
+        <w:rPr>
+          <w:lang w:eastAsia="de-DE"/>
+        </w:rPr>
+        <w:t xml:space="preserve">Die </w:t>
+      </w:r>
+      <w:r>
+        <w:rPr>
+          <w:lang w:eastAsia="de-DE"/>
+        </w:rPr>
+        <w:t>Übersicht ist in zwei Reiter unterteilt. Im Ersten</w:t>
+      </w:r>
+      <w:r>
+        <w:rPr>
+          <w:lang w:eastAsia="de-DE"/>
+        </w:rPr>
+        <w:t xml:space="preserve"> l</w:t>
+      </w:r>
+      <w:r>
+        <w:rPr>
+          <w:lang w:eastAsia="de-DE"/>
+        </w:rPr>
+        <w:t>ässt</w:t>
+      </w:r>
+      <w:r>
+        <w:rPr>
+          <w:lang w:eastAsia="de-DE"/>
+        </w:rPr>
+        <w:t xml:space="preserve"> sich wie Abbildung x zeigt, alle getätigte Aufträge auflisten. Sie lassen sich nach Lieferant und/oder Markt selektieren.</w:t>
+      </w:r>
+    </w:p>
+    <w:p>
+      <w:pPr>
+        <w:rPr>
+          <w:lang w:eastAsia="de-DE"/>
+        </w:rPr>
+      </w:pPr>
+      <w:r>
+        <w:rPr>
+          <w:noProof/>
+          <w:lang w:eastAsia="de-DE"/>
+        </w:rPr>
+        <w:drawing>
+          <wp:inline distT="0" distB="0" distL="0" distR="0">
+            <wp:extent cx="5760720" cy="4191386"/>
+            <wp:effectExtent l="0" t="0" r="0" b="0"/>
+            <wp:docPr id="14" name="Grafik 14" descr="C:\Users\StandardB\Documents\GitHub\logistikapp\Dokumentation\Admin Screenshots\Übersicht.png"/>
+            <wp:cNvGraphicFramePr>
+              <a:graphicFrameLocks xmlns:a="http://schemas.openxmlformats.org/drawingml/2006/main" noChangeAspect="1"/>
+            </wp:cNvGraphicFramePr>
+            <a:graphic xmlns:a="http://schemas.openxmlformats.org/drawingml/2006/main">
+              <a:graphicData uri="http://schemas.openxmlformats.org/drawingml/2006/picture">
+                <pic:pic xmlns:pic="http://schemas.openxmlformats.org/drawingml/2006/picture">
+                  <pic:nvPicPr>
+                    <pic:cNvPr id="0" name="Picture 1" descr="C:\Users\StandardB\Documents\GitHub\logistikapp\Dokumentation\Admin Screenshots\Übersicht.png"/>
+                    <pic:cNvPicPr>
+                      <a:picLocks noChangeAspect="1" noChangeArrowheads="1"/>
+                    </pic:cNvPicPr>
+                  </pic:nvPicPr>
+                  <pic:blipFill>
+                    <a:blip r:embed="rId25">
+                      <a:extLst>
+                        <a:ext uri="{28A0092B-C50C-407E-A947-70E740481C1C}">
+                          <a14:useLocalDpi xmlns:a14="http://schemas.microsoft.com/office/drawing/2010/main" val="0"/>
+                        </a:ext>
+                      </a:extLst>
+                    </a:blip>
+                    <a:srcRect/>
+                    <a:stretch>
+                      <a:fillRect/>
+                    </a:stretch>
+                  </pic:blipFill>
+                  <pic:spPr bwMode="auto">
+                    <a:xfrm>
+                      <a:off x="0" y="0"/>
+                      <a:ext cx="5760720" cy="4191386"/>
+                    </a:xfrm>
+                    <a:prstGeom prst="rect">
+                      <a:avLst/>
+                    </a:prstGeom>
+                    <a:noFill/>
+                    <a:ln>
+                      <a:noFill/>
+                    </a:ln>
+                  </pic:spPr>
+                </pic:pic>
+              </a:graphicData>
+            </a:graphic>
+          </wp:inline>
+        </w:drawing>
+      </w:r>
+    </w:p>
+    <w:p>
+      <w:r>
+        <w:t>Klick auf einen Tabellen-Eintrag öffnet die Besucher-Schein-Ansicht</w:t>
+      </w:r>
+      <w:r>
+        <w:t xml:space="preserve"> (siehe Abbildung x)</w:t>
+      </w:r>
+      <w:r>
+        <w:t>, die den bisherigen Besucherschein ersetzt. Eine Druck-Option ist vorhanden.</w:t>
+      </w:r>
+    </w:p>
+    <w:p>
+      <w:r>
+        <w:rPr>
+          <w:noProof/>
+          <w:lang w:eastAsia="de-DE"/>
+        </w:rPr>
+        <w:lastRenderedPageBreak/>
+        <w:drawing>
+          <wp:inline distT="0" distB="0" distL="0" distR="0">
+            <wp:extent cx="5760720" cy="4167313"/>
+            <wp:effectExtent l="0" t="0" r="0" b="5080"/>
+            <wp:docPr id="20" name="Grafik 20" descr="C:\Users\StandardB\Documents\GitHub\logistikapp\Dokumentation\Admin Screenshots\Einstellungen.png"/>
+            <wp:cNvGraphicFramePr>
+              <a:graphicFrameLocks xmlns:a="http://schemas.openxmlformats.org/drawingml/2006/main" noChangeAspect="1"/>
+            </wp:cNvGraphicFramePr>
+            <a:graphic xmlns:a="http://schemas.openxmlformats.org/drawingml/2006/main">
+              <a:graphicData uri="http://schemas.openxmlformats.org/drawingml/2006/picture">
+                <pic:pic xmlns:pic="http://schemas.openxmlformats.org/drawingml/2006/picture">
+                  <pic:nvPicPr>
+                    <pic:cNvPr id="0" name="Picture 7" descr="C:\Users\StandardB\Documents\GitHub\logistikapp\Dokumentation\Admin Screenshots\Einstellungen.png"/>
+                    <pic:cNvPicPr>
+                      <a:picLocks noChangeAspect="1" noChangeArrowheads="1"/>
+                    </pic:cNvPicPr>
+                  </pic:nvPicPr>
+                  <pic:blipFill>
+                    <a:blip r:embed="rId26">
+                      <a:extLst>
+                        <a:ext uri="{28A0092B-C50C-407E-A947-70E740481C1C}">
+                          <a14:useLocalDpi xmlns:a14="http://schemas.microsoft.com/office/drawing/2010/main" val="0"/>
+                        </a:ext>
+                      </a:extLst>
+                    </a:blip>
+                    <a:srcRect/>
+                    <a:stretch>
+                      <a:fillRect/>
+                    </a:stretch>
+                  </pic:blipFill>
+                  <pic:spPr bwMode="auto">
+                    <a:xfrm>
+                      <a:off x="0" y="0"/>
+                      <a:ext cx="5760720" cy="4167313"/>
+                    </a:xfrm>
+                    <a:prstGeom prst="rect">
+                      <a:avLst/>
+                    </a:prstGeom>
+                    <a:noFill/>
+                    <a:ln>
+                      <a:noFill/>
+                    </a:ln>
+                  </pic:spPr>
+                </pic:pic>
+              </a:graphicData>
+            </a:graphic>
+          </wp:inline>
+        </w:drawing>
+      </w:r>
+    </w:p>
+    <w:p>
+      <w:r>
+        <w:t>Der zweite Reiter zeigt die statistische Auswertung des Naturalrabatts sowie die Verteilung der getätigten Aufgaben (Abbildung x).</w:t>
+      </w:r>
+    </w:p>
+    <w:p>
+      <w:r>
+        <w:rPr>
+          <w:noProof/>
+          <w:lang w:eastAsia="de-DE"/>
+        </w:rPr>
+        <w:drawing>
+          <wp:inline distT="0" distB="0" distL="0" distR="0">
+            <wp:extent cx="5760720" cy="4035298"/>
+            <wp:effectExtent l="0" t="0" r="0" b="3810"/>
+            <wp:docPr id="15" name="Grafik 15" descr="C:\Users\StandardB\Documents\GitHub\logistikapp\Dokumentation\Admin Screenshots\Statistiken.png"/>
+            <wp:cNvGraphicFramePr>
+              <a:graphicFrameLocks xmlns:a="http://schemas.openxmlformats.org/drawingml/2006/main" noChangeAspect="1"/>
+            </wp:cNvGraphicFramePr>
+            <a:graphic xmlns:a="http://schemas.openxmlformats.org/drawingml/2006/main">
+              <a:graphicData uri="http://schemas.openxmlformats.org/drawingml/2006/picture">
+                <pic:pic xmlns:pic="http://schemas.openxmlformats.org/drawingml/2006/picture">
+                  <pic:nvPicPr>
+                    <pic:cNvPr id="0" name="Picture 2" descr="C:\Users\StandardB\Documents\GitHub\logistikapp\Dokumentation\Admin Screenshots\Statistiken.png"/>
+                    <pic:cNvPicPr>
+                      <a:picLocks noChangeAspect="1" noChangeArrowheads="1"/>
+                    </pic:cNvPicPr>
+                  </pic:nvPicPr>
+                  <pic:blipFill>
+                    <a:blip r:embed="rId27">
+                      <a:extLst>
+                        <a:ext uri="{28A0092B-C50C-407E-A947-70E740481C1C}">
+                          <a14:useLocalDpi xmlns:a14="http://schemas.microsoft.com/office/drawing/2010/main" val="0"/>
+                        </a:ext>
+                      </a:extLst>
+                    </a:blip>
+                    <a:srcRect/>
+                    <a:stretch>
+                      <a:fillRect/>
+                    </a:stretch>
+                  </pic:blipFill>
+                  <pic:spPr bwMode="auto">
+                    <a:xfrm>
+                      <a:off x="0" y="0"/>
+                      <a:ext cx="5760720" cy="4035298"/>
+                    </a:xfrm>
+                    <a:prstGeom prst="rect">
+                      <a:avLst/>
+                    </a:prstGeom>
+                    <a:noFill/>
+                    <a:ln>
+                      <a:noFill/>
+                    </a:ln>
+                  </pic:spPr>
+                </pic:pic>
+              </a:graphicData>
+            </a:graphic>
+          </wp:inline>
+        </w:drawing>
+      </w:r>
+    </w:p>
+    <w:p>
+      <w:pPr>
+        <w:pStyle w:val="berschrift2"/>
+      </w:pPr>
+      <w:r>
+        <w:lastRenderedPageBreak/>
+        <w:t>Termine</w:t>
+      </w:r>
+    </w:p>
+    <w:p>
+      <w:r>
+        <w:t>Der Termine-Tab bietet einen vollständigen Kalender</w:t>
+      </w:r>
+      <w:r>
+        <w:t xml:space="preserve"> in Tages-, Wochen und Monatsansicht</w:t>
+      </w:r>
+      <w:r>
+        <w:t xml:space="preserve"> (siehe Abbildung x).</w:t>
+      </w:r>
+    </w:p>
+    <w:p>
+      <w:r>
+        <w:rPr>
+          <w:noProof/>
+          <w:lang w:eastAsia="de-DE"/>
+        </w:rPr>
+        <w:drawing>
+          <wp:inline distT="0" distB="0" distL="0" distR="0">
+            <wp:extent cx="6506442" cy="1534602"/>
+            <wp:effectExtent l="0" t="0" r="0" b="8890"/>
+            <wp:docPr id="17" name="Grafik 17" descr="C:\Users\StandardB\Documents\GitHub\logistikapp\Dokumentation\Admin Screenshots\kalender drei ansichten.png"/>
+            <wp:cNvGraphicFramePr>
+              <a:graphicFrameLocks xmlns:a="http://schemas.openxmlformats.org/drawingml/2006/main" noChangeAspect="1"/>
+            </wp:cNvGraphicFramePr>
+            <a:graphic xmlns:a="http://schemas.openxmlformats.org/drawingml/2006/main">
+              <a:graphicData uri="http://schemas.openxmlformats.org/drawingml/2006/picture">
+                <pic:pic xmlns:pic="http://schemas.openxmlformats.org/drawingml/2006/picture">
+                  <pic:nvPicPr>
+                    <pic:cNvPr id="0" name="Picture 4" descr="C:\Users\StandardB\Documents\GitHub\logistikapp\Dokumentation\Admin Screenshots\kalender drei ansichten.png"/>
+                    <pic:cNvPicPr>
+                      <a:picLocks noChangeAspect="1" noChangeArrowheads="1"/>
+                    </pic:cNvPicPr>
+                  </pic:nvPicPr>
+                  <pic:blipFill>
+                    <a:blip r:embed="rId28">
+                      <a:extLst>
+                        <a:ext uri="{28A0092B-C50C-407E-A947-70E740481C1C}">
+                          <a14:useLocalDpi xmlns:a14="http://schemas.microsoft.com/office/drawing/2010/main" val="0"/>
+                        </a:ext>
+                      </a:extLst>
+                    </a:blip>
+                    <a:srcRect/>
+                    <a:stretch>
+                      <a:fillRect/>
+                    </a:stretch>
+                  </pic:blipFill>
+                  <pic:spPr bwMode="auto">
+                    <a:xfrm>
+                      <a:off x="0" y="0"/>
+                      <a:ext cx="6528317" cy="1539761"/>
+                    </a:xfrm>
+                    <a:prstGeom prst="rect">
+                      <a:avLst/>
+                    </a:prstGeom>
+                    <a:noFill/>
+                    <a:ln>
+                      <a:noFill/>
+                    </a:ln>
+                  </pic:spPr>
+                </pic:pic>
+              </a:graphicData>
+            </a:graphic>
+          </wp:inline>
+        </w:drawing>
+      </w:r>
+    </w:p>
+    <w:p>
+      <w:r>
+        <w:t>In der Ansicht können Termine nach Markt und Lieferant(en)</w:t>
+      </w:r>
+      <w:r>
+        <w:t xml:space="preserve"> selektiert werden. </w:t>
+      </w:r>
+      <w:r>
+        <w:t>Die Termine eines Lieferanten werden in der ihm bei der Kontakterstellung zugeordneten Farbe dargestellt.</w:t>
+      </w:r>
+      <w:r>
+        <w:t xml:space="preserve"> Die Bedienung folgt mit Drag-and-Drop-Bedienung aktuellen Konventionen.</w:t>
+      </w:r>
+    </w:p>
+    <w:p>
+      <w:r>
+        <w:t xml:space="preserve">Klick auf eine Stelle im Tag öffnet einen Termin-erstell-Dialog (siehe Abbildung x). Termine können dabei </w:t>
+      </w:r>
+      <w:r>
+        <w:t>Einzeltermine oder wiederholende Fixtermine sein. Die Auswahl von mindestens einem Markt und Lieferanten ist obligatorisch.</w:t>
+      </w:r>
+    </w:p>
+    <w:p>
+      <w:pPr>
+        <w:keepNext/>
+      </w:pPr>
+      <w:r>
+        <w:rPr>
+          <w:noProof/>
+          <w:lang w:eastAsia="de-DE"/>
+        </w:rPr>
+        <w:drawing>
+          <wp:inline distT="0" distB="0" distL="0" distR="0" wp14:anchorId="00CD28FA" wp14:editId="59A9BEF5">
+            <wp:extent cx="5760720" cy="4185803"/>
+            <wp:effectExtent l="0" t="0" r="0" b="5715"/>
+            <wp:docPr id="16" name="Grafik 16" descr="C:\Users\StandardB\Documents\GitHub\logistikapp\Dokumentation\Admin Screenshots\Termin.png"/>
+            <wp:cNvGraphicFramePr>
+              <a:graphicFrameLocks xmlns:a="http://schemas.openxmlformats.org/drawingml/2006/main" noChangeAspect="1"/>
+            </wp:cNvGraphicFramePr>
+            <a:graphic xmlns:a="http://schemas.openxmlformats.org/drawingml/2006/main">
+              <a:graphicData uri="http://schemas.openxmlformats.org/drawingml/2006/picture">
+                <pic:pic xmlns:pic="http://schemas.openxmlformats.org/drawingml/2006/picture">
+                  <pic:nvPicPr>
+                    <pic:cNvPr id="0" name="Picture 3" descr="C:\Users\StandardB\Documents\GitHub\logistikapp\Dokumentation\Admin Screenshots\Termin.png"/>
+                    <pic:cNvPicPr>
+                      <a:picLocks noChangeAspect="1" noChangeArrowheads="1"/>
+                    </pic:cNvPicPr>
+                  </pic:nvPicPr>
+                  <pic:blipFill>
+                    <a:blip r:embed="rId29">
+                      <a:extLst>
+                        <a:ext uri="{28A0092B-C50C-407E-A947-70E740481C1C}">
+                          <a14:useLocalDpi xmlns:a14="http://schemas.microsoft.com/office/drawing/2010/main" val="0"/>
+                        </a:ext>
+                      </a:extLst>
+                    </a:blip>
+                    <a:srcRect/>
+                    <a:stretch>
+                      <a:fillRect/>
+                    </a:stretch>
+                  </pic:blipFill>
+                  <pic:spPr bwMode="auto">
+                    <a:xfrm>
+                      <a:off x="0" y="0"/>
+                      <a:ext cx="5760720" cy="4185803"/>
+                    </a:xfrm>
+                    <a:prstGeom prst="rect">
+                      <a:avLst/>
+                    </a:prstGeom>
+                    <a:noFill/>
+                    <a:ln>
+                      <a:noFill/>
+                    </a:ln>
+                  </pic:spPr>
+                </pic:pic>
+              </a:graphicData>
+            </a:graphic>
+          </wp:inline>
+        </w:drawing>
+      </w:r>
+    </w:p>
+    <w:p>
+      <w:pPr>
+        <w:pStyle w:val="Beschriftung"/>
+      </w:pPr>
+      <w:r>
+        <w:t xml:space="preserve">Abbildung </w:t>
+      </w:r>
+      <w:r>
+        <w:fldChar w:fldCharType="begin"/>
+      </w:r>
+      <w:r>
+        <w:instrText xml:space="preserve"> SEQ Abbildung \* ARABIC </w:instrText>
+      </w:r>
+      <w:r>
+        <w:fldChar w:fldCharType="separate"/>
+      </w:r>
+      <w:r>
+        <w:rPr>
+          <w:noProof/>
+        </w:rPr>
+        <w:t>7</w:t>
+      </w:r>
+      <w:r>
+        <w:rPr>
+          <w:noProof/>
+        </w:rPr>
+        <w:fldChar w:fldCharType="end"/>
+      </w:r>
+      <w:r>
+        <w:t>: Termin erstellen</w:t>
+      </w:r>
+    </w:p>
+    <w:p>
+      <w:pPr>
+        <w:pStyle w:val="berschrift2"/>
+      </w:pPr>
+      <w:r>
+        <w:t>Nachrichten</w:t>
+      </w:r>
+    </w:p>
+    <w:p>
+      <w:r>
+        <w:t>Das Nachrichten-Interface sowie die Lieferanten-Marktleiter-Kommunikation sind im Kapitel „Kommunikation“ beschrieben.</w:t>
+      </w:r>
+    </w:p>
+    <w:p>
+      <w:pPr>
+        <w:pStyle w:val="berschrift2"/>
+      </w:pPr>
+      <w:r>
+        <w:lastRenderedPageBreak/>
+        <w:t>Lieferanten</w:t>
+      </w:r>
+    </w:p>
+    <w:p>
+      <w:r>
+        <w:t>Im Lieferanten-Tab können neue Lieferanten eingetragen und bestehende verwaltet werden. Abbildung x zeigt die Maske.</w:t>
+      </w:r>
+    </w:p>
+    <w:p>
+      <w:pPr>
+        <w:keepNext/>
+      </w:pPr>
+      <w:r>
+        <w:rPr>
+          <w:noProof/>
+          <w:lang w:eastAsia="de-DE"/>
+        </w:rPr>
+        <w:drawing>
+          <wp:inline distT="0" distB="0" distL="0" distR="0" wp14:anchorId="644BA934" wp14:editId="45A72740">
+            <wp:extent cx="5760720" cy="4189406"/>
+            <wp:effectExtent l="0" t="0" r="0" b="1905"/>
+            <wp:docPr id="18" name="Grafik 18" descr="C:\Users\StandardB\Documents\GitHub\logistikapp\Dokumentation\Admin Screenshots\Lieferant.png"/>
+            <wp:cNvGraphicFramePr>
+              <a:graphicFrameLocks xmlns:a="http://schemas.openxmlformats.org/drawingml/2006/main" noChangeAspect="1"/>
+            </wp:cNvGraphicFramePr>
+            <a:graphic xmlns:a="http://schemas.openxmlformats.org/drawingml/2006/main">
+              <a:graphicData uri="http://schemas.openxmlformats.org/drawingml/2006/picture">
+                <pic:pic xmlns:pic="http://schemas.openxmlformats.org/drawingml/2006/picture">
+                  <pic:nvPicPr>
+                    <pic:cNvPr id="0" name="Picture 5" descr="C:\Users\StandardB\Documents\GitHub\logistikapp\Dokumentation\Admin Screenshots\Lieferant.png"/>
+                    <pic:cNvPicPr>
+                      <a:picLocks noChangeAspect="1" noChangeArrowheads="1"/>
+                    </pic:cNvPicPr>
+                  </pic:nvPicPr>
+                  <pic:blipFill>
+                    <a:blip r:embed="rId30">
+                      <a:extLst>
+                        <a:ext uri="{28A0092B-C50C-407E-A947-70E740481C1C}">
+                          <a14:useLocalDpi xmlns:a14="http://schemas.microsoft.com/office/drawing/2010/main" val="0"/>
+                        </a:ext>
+                      </a:extLst>
+                    </a:blip>
+                    <a:srcRect/>
+                    <a:stretch>
+                      <a:fillRect/>
+                    </a:stretch>
+                  </pic:blipFill>
+                  <pic:spPr bwMode="auto">
+                    <a:xfrm>
+                      <a:off x="0" y="0"/>
+                      <a:ext cx="5760720" cy="4189406"/>
+                    </a:xfrm>
+                    <a:prstGeom prst="rect">
+                      <a:avLst/>
+                    </a:prstGeom>
+                    <a:noFill/>
+                    <a:ln>
+                      <a:noFill/>
+                    </a:ln>
+                  </pic:spPr>
+                </pic:pic>
+              </a:graphicData>
+            </a:graphic>
+          </wp:inline>
+        </w:drawing>
+      </w:r>
+    </w:p>
+    <w:p>
+      <w:pPr>
+        <w:pStyle w:val="Beschriftung"/>
+      </w:pPr>
+      <w:r>
+        <w:t xml:space="preserve">Abbildung </w:t>
+      </w:r>
+      <w:r>
+        <w:fldChar w:fldCharType="begin"/>
+      </w:r>
+      <w:r>
+        <w:instrText xml:space="preserve"> SEQ Abbildung \* ARABIC </w:instrText>
+      </w:r>
+      <w:r>
+        <w:fldChar w:fldCharType="separate"/>
+      </w:r>
+      <w:r>
+        <w:rPr>
+          <w:noProof/>
+        </w:rPr>
+        <w:t>8</w:t>
+      </w:r>
+      <w:r>
+        <w:rPr>
+          <w:noProof/>
+        </w:rPr>
+        <w:fldChar w:fldCharType="end"/>
+      </w:r>
+      <w:r>
+        <w:t>: Lieferanten-Maske</w:t>
+      </w:r>
+    </w:p>
+    <w:p>
+      <w:r>
+        <w:t xml:space="preserve">Bei der Erstellung </w:t>
+      </w:r>
+      <w:r>
+        <w:t>werden</w:t>
+      </w:r>
+      <w:r>
+        <w:t xml:space="preserve"> eine individuelle Farbe für die Darstellung der Termine im Kalender sowie ein PIN generiert.</w:t>
+      </w:r>
+    </w:p>
+    <w:p>
+      <w:r>
+        <w:t>Über das Suchfeld können Liederanten gesucht werden. Es unterstützt Auto-Complete.</w:t>
+      </w:r>
+    </w:p>
+    <w:p>
+      <w:pPr>
+        <w:pStyle w:val="berschrift2"/>
+      </w:pPr>
+      <w:r>
+        <w:t>Konfigurations-Menü</w:t>
+      </w:r>
+    </w:p>
+    <w:p>
+      <w:r>
+        <w:t xml:space="preserve">Über das Rädchen-Symbol öffnet sich das Konfigurations-Menü der Administrations-Oberfläche (Abbildung x). Hier lässt für jeden Markt die Telefon-Nummer sowie die Art der </w:t>
+      </w:r>
+      <w:r>
+        <w:t>Benachrichtigung des Marktleiters -  SMS und/oder Anruf – einstellen.</w:t>
+      </w:r>
+      <w:r>
+        <w:t xml:space="preserve"> Ein Klick auf „Speichern“ sichert eventuelle Änderungen.</w:t>
+      </w:r>
+    </w:p>
+    <w:p>
+      <w:pPr>
+        <w:keepNext/>
+      </w:pPr>
+      <w:r>
+        <w:rPr>
+          <w:noProof/>
+          <w:lang w:eastAsia="de-DE"/>
+        </w:rPr>
+        <w:lastRenderedPageBreak/>
+        <w:drawing>
+          <wp:inline distT="0" distB="0" distL="0" distR="0" wp14:anchorId="03C709C8" wp14:editId="05CEF1F6">
+            <wp:extent cx="5760720" cy="4167313"/>
+            <wp:effectExtent l="0" t="0" r="0" b="5080"/>
+            <wp:docPr id="19" name="Grafik 19" descr="C:\Users\StandardB\Documents\GitHub\logistikapp\Dokumentation\Admin Screenshots\Einstellungen.png"/>
+            <wp:cNvGraphicFramePr>
+              <a:graphicFrameLocks xmlns:a="http://schemas.openxmlformats.org/drawingml/2006/main" noChangeAspect="1"/>
+            </wp:cNvGraphicFramePr>
+            <a:graphic xmlns:a="http://schemas.openxmlformats.org/drawingml/2006/main">
+              <a:graphicData uri="http://schemas.openxmlformats.org/drawingml/2006/picture">
+                <pic:pic xmlns:pic="http://schemas.openxmlformats.org/drawingml/2006/picture">
+                  <pic:nvPicPr>
+                    <pic:cNvPr id="0" name="Picture 6" descr="C:\Users\StandardB\Documents\GitHub\logistikapp\Dokumentation\Admin Screenshots\Einstellungen.png"/>
+                    <pic:cNvPicPr>
+                      <a:picLocks noChangeAspect="1" noChangeArrowheads="1"/>
+                    </pic:cNvPicPr>
+                  </pic:nvPicPr>
+                  <pic:blipFill>
+                    <a:blip r:embed="rId26">
+                      <a:extLst>
+                        <a:ext uri="{28A0092B-C50C-407E-A947-70E740481C1C}">
+                          <a14:useLocalDpi xmlns:a14="http://schemas.microsoft.com/office/drawing/2010/main" val="0"/>
+                        </a:ext>
+                      </a:extLst>
+                    </a:blip>
+                    <a:srcRect/>
+                    <a:stretch>
+                      <a:fillRect/>
+                    </a:stretch>
+                  </pic:blipFill>
+                  <pic:spPr bwMode="auto">
+                    <a:xfrm>
+                      <a:off x="0" y="0"/>
+                      <a:ext cx="5760720" cy="4167313"/>
+                    </a:xfrm>
+                    <a:prstGeom prst="rect">
+                      <a:avLst/>
+                    </a:prstGeom>
+                    <a:noFill/>
+                    <a:ln>
+                      <a:noFill/>
+                    </a:ln>
+                  </pic:spPr>
+                </pic:pic>
+              </a:graphicData>
+            </a:graphic>
+          </wp:inline>
+        </w:drawing>
+      </w:r>
+    </w:p>
+    <w:p>
+      <w:pPr>
+        <w:pStyle w:val="Beschriftung"/>
+      </w:pPr>
+      <w:r>
+        <w:t xml:space="preserve">Abbildung </w:t>
+      </w:r>
+      <w:r>
+        <w:fldChar w:fldCharType="begin"/>
+      </w:r>
+      <w:r>
+        <w:instrText xml:space="preserve"> SEQ Abbildung \* ARABIC </w:instrText>
+      </w:r>
+      <w:r>
+        <w:fldChar w:fldCharType="separate"/>
+      </w:r>
+      <w:r>
+        <w:rPr>
+          <w:noProof/>
+        </w:rPr>
+        <w:t>9</w:t>
+      </w:r>
+      <w:r>
+        <w:rPr>
+          <w:noProof/>
+        </w:rPr>
+        <w:fldChar w:fldCharType="end"/>
+      </w:r>
+      <w:r>
+        <w:t>: Konfigurations-Menü</w:t>
+      </w:r>
+    </w:p>
+    <w:p>
+      <w:pPr>
+        <w:pStyle w:val="berschrift1"/>
+      </w:pPr>
+      <w:r>
+        <w:t>Technische Dokumentation</w:t>
+      </w:r>
+    </w:p>
     <w:sectPr>
       <w:pgSz w:w="11906" w:h="16838"/>
       <w:pgMar w:top="1417" w:right="1417" w:bottom="1134" w:left="1417" w:header="708" w:footer="708" w:gutter="0"/>
@@ -2737,6 +4024,110 @@
 </w:document>
 </file>
 
+<file path=word/endnotes.xml><?xml version="1.0" encoding="utf-8"?>
+<w:endnotes xmlns:wpc="http://schemas.microsoft.com/office/word/2010/wordprocessingCanvas" xmlns:mc="http://schemas.openxmlformats.org/markup-compatibility/2006" xmlns:o="urn:schemas-microsoft-com:office:office" xmlns:r="http://schemas.openxmlformats.org/officeDocument/2006/relationships" xmlns:m="http://schemas.openxmlformats.org/officeDocument/2006/math" xmlns:v="urn:schemas-microsoft-com:vml" xmlns:wp14="http://schemas.microsoft.com/office/word/2010/wordprocessingDrawing" xmlns:wp="http://schemas.openxmlformats.org/drawingml/2006/wordprocessingDrawing" xmlns:w10="urn:schemas-microsoft-com:office:word" xmlns:w="http://schemas.openxmlformats.org/wordprocessingml/2006/main" xmlns:w14="http://schemas.microsoft.com/office/word/2010/wordml" xmlns:w15="http://schemas.microsoft.com/office/word/2012/wordml" xmlns:wpg="http://schemas.microsoft.com/office/word/2010/wordprocessingGroup" xmlns:wpi="http://schemas.microsoft.com/office/word/2010/wordprocessingInk" xmlns:wne="http://schemas.microsoft.com/office/word/2006/wordml" xmlns:wps="http://schemas.microsoft.com/office/word/2010/wordprocessingShape" mc:Ignorable="w14 w15 wp14">
+  <w:endnote w:type="separator" w:id="-1">
+    <w:p>
+      <w:pPr>
+        <w:spacing w:after="0" w:line="240" w:lineRule="auto"/>
+      </w:pPr>
+      <w:r>
+        <w:separator/>
+      </w:r>
+    </w:p>
+  </w:endnote>
+  <w:endnote w:type="continuationSeparator" w:id="0">
+    <w:p>
+      <w:pPr>
+        <w:spacing w:after="0" w:line="240" w:lineRule="auto"/>
+      </w:pPr>
+      <w:r>
+        <w:continuationSeparator/>
+      </w:r>
+    </w:p>
+  </w:endnote>
+</w:endnotes>
+</file>
+
+<file path=word/footnotes.xml><?xml version="1.0" encoding="utf-8"?>
+<w:footnotes xmlns:wpc="http://schemas.microsoft.com/office/word/2010/wordprocessingCanvas" xmlns:mc="http://schemas.openxmlformats.org/markup-compatibility/2006" xmlns:o="urn:schemas-microsoft-com:office:office" xmlns:r="http://schemas.openxmlformats.org/officeDocument/2006/relationships" xmlns:m="http://schemas.openxmlformats.org/officeDocument/2006/math" xmlns:v="urn:schemas-microsoft-com:vml" xmlns:wp14="http://schemas.microsoft.com/office/word/2010/wordprocessingDrawing" xmlns:wp="http://schemas.openxmlformats.org/drawingml/2006/wordprocessingDrawing" xmlns:w10="urn:schemas-microsoft-com:office:word" xmlns:w="http://schemas.openxmlformats.org/wordprocessingml/2006/main" xmlns:w14="http://schemas.microsoft.com/office/word/2010/wordml" xmlns:w15="http://schemas.microsoft.com/office/word/2012/wordml" xmlns:wpg="http://schemas.microsoft.com/office/word/2010/wordprocessingGroup" xmlns:wpi="http://schemas.microsoft.com/office/word/2010/wordprocessingInk" xmlns:wne="http://schemas.microsoft.com/office/word/2006/wordml" xmlns:wps="http://schemas.microsoft.com/office/word/2010/wordprocessingShape" mc:Ignorable="w14 w15 wp14">
+  <w:footnote w:type="separator" w:id="-1">
+    <w:p>
+      <w:pPr>
+        <w:spacing w:after="0" w:line="240" w:lineRule="auto"/>
+      </w:pPr>
+      <w:r>
+        <w:separator/>
+      </w:r>
+    </w:p>
+  </w:footnote>
+  <w:footnote w:type="continuationSeparator" w:id="0">
+    <w:p>
+      <w:pPr>
+        <w:spacing w:after="0" w:line="240" w:lineRule="auto"/>
+      </w:pPr>
+      <w:r>
+        <w:continuationSeparator/>
+      </w:r>
+    </w:p>
+  </w:footnote>
+  <w:footnote w:id="1">
+    <w:p>
+      <w:pPr>
+        <w:pStyle w:val="Funotentext"/>
+      </w:pPr>
+      <w:r>
+        <w:rPr>
+          <w:rStyle w:val="Funotenzeichen"/>
+        </w:rPr>
+        <w:footnoteRef/>
+      </w:r>
+      <w:r>
+        <w:t xml:space="preserve"> </w:t>
+      </w:r>
+      <w:hyperlink r:id="rId1" w:history="1">
+        <w:r>
+          <w:rPr>
+            <w:rStyle w:val="Hyperlink"/>
+          </w:rPr>
+          <w:t>http://www.mysql.com/</w:t>
+        </w:r>
+      </w:hyperlink>
+      <w:r>
+        <w:t xml:space="preserve">  </w:t>
+      </w:r>
+    </w:p>
+  </w:footnote>
+  <w:footnote w:id="2">
+    <w:p>
+      <w:pPr>
+        <w:pStyle w:val="Funotentext"/>
+      </w:pPr>
+      <w:r>
+        <w:rPr>
+          <w:rStyle w:val="Funotenzeichen"/>
+        </w:rPr>
+        <w:footnoteRef/>
+      </w:r>
+      <w:r>
+        <w:t xml:space="preserve"> </w:t>
+      </w:r>
+      <w:hyperlink r:id="rId2" w:history="1">
+        <w:r>
+          <w:rPr>
+            <w:rStyle w:val="Hyperlink"/>
+          </w:rPr>
+          <w:t>http://nodejs.org/</w:t>
+        </w:r>
+      </w:hyperlink>
+      <w:r>
+        <w:t xml:space="preserve"> </w:t>
+      </w:r>
+    </w:p>
+  </w:footnote>
+</w:footnotes>
+</file>
+
 <file path=word/numbering.xml><?xml version="1.0" encoding="utf-8"?>
 <w:numbering xmlns:wpc="http://schemas.microsoft.com/office/word/2010/wordprocessingCanvas" xmlns:mc="http://schemas.openxmlformats.org/markup-compatibility/2006" xmlns:o="urn:schemas-microsoft-com:office:office" xmlns:r="http://schemas.openxmlformats.org/officeDocument/2006/relationships" xmlns:m="http://schemas.openxmlformats.org/officeDocument/2006/math" xmlns:v="urn:schemas-microsoft-com:vml" xmlns:wp14="http://schemas.microsoft.com/office/word/2010/wordprocessingDrawing" xmlns:wp="http://schemas.openxmlformats.org/drawingml/2006/wordprocessingDrawing" xmlns:w10="urn:schemas-microsoft-com:office:word" xmlns:w="http://schemas.openxmlformats.org/wordprocessingml/2006/main" xmlns:w14="http://schemas.microsoft.com/office/word/2010/wordml" xmlns:w15="http://schemas.microsoft.com/office/word/2012/wordml" xmlns:wpg="http://schemas.microsoft.com/office/word/2010/wordprocessingGroup" xmlns:wpi="http://schemas.microsoft.com/office/word/2010/wordprocessingInk" xmlns:wne="http://schemas.microsoft.com/office/word/2006/wordml" xmlns:wps="http://schemas.microsoft.com/office/word/2010/wordprocessingShape" mc:Ignorable="w14 w15 wp14">
   <w:abstractNum w:abstractNumId="0">
@@ -3666,6 +5057,119 @@
     </w:lvl>
   </w:abstractNum>
   <w:abstractNum w:abstractNumId="8">
+    <w:nsid w:val="4A3E67C3"/>
+    <w:multiLevelType w:val="hybridMultilevel"/>
+    <w:tmpl w:val="EF784FCC"/>
+    <w:lvl w:ilvl="0" w:tplc="04070001">
+      <w:start w:val="1"/>
+      <w:numFmt w:val="bullet"/>
+      <w:lvlText w:val=""/>
+      <w:lvlJc w:val="left"/>
+      <w:pPr>
+        <w:ind w:left="720" w:hanging="360"/>
+      </w:pPr>
+      <w:rPr>
+        <w:rFonts w:ascii="Symbol" w:hAnsi="Symbol" w:hint="default"/>
+      </w:rPr>
+    </w:lvl>
+    <w:lvl w:ilvl="1" w:tplc="04070003" w:tentative="1">
+      <w:start w:val="1"/>
+      <w:numFmt w:val="bullet"/>
+      <w:lvlText w:val="o"/>
+      <w:lvlJc w:val="left"/>
+      <w:pPr>
+        <w:ind w:left="1440" w:hanging="360"/>
+      </w:pPr>
+      <w:rPr>
+        <w:rFonts w:ascii="Courier New" w:hAnsi="Courier New" w:cs="Courier New" w:hint="default"/>
+      </w:rPr>
+    </w:lvl>
+    <w:lvl w:ilvl="2" w:tplc="04070005" w:tentative="1">
+      <w:start w:val="1"/>
+      <w:numFmt w:val="bullet"/>
+      <w:lvlText w:val=""/>
+      <w:lvlJc w:val="left"/>
+      <w:pPr>
+        <w:ind w:left="2160" w:hanging="360"/>
+      </w:pPr>
+      <w:rPr>
+        <w:rFonts w:ascii="Wingdings" w:hAnsi="Wingdings" w:hint="default"/>
+      </w:rPr>
+    </w:lvl>
+    <w:lvl w:ilvl="3" w:tplc="04070001" w:tentative="1">
+      <w:start w:val="1"/>
+      <w:numFmt w:val="bullet"/>
+      <w:lvlText w:val=""/>
+      <w:lvlJc w:val="left"/>
+      <w:pPr>
+        <w:ind w:left="2880" w:hanging="360"/>
+      </w:pPr>
+      <w:rPr>
+        <w:rFonts w:ascii="Symbol" w:hAnsi="Symbol" w:hint="default"/>
+      </w:rPr>
+    </w:lvl>
+    <w:lvl w:ilvl="4" w:tplc="04070003" w:tentative="1">
+      <w:start w:val="1"/>
+      <w:numFmt w:val="bullet"/>
+      <w:lvlText w:val="o"/>
+      <w:lvlJc w:val="left"/>
+      <w:pPr>
+        <w:ind w:left="3600" w:hanging="360"/>
+      </w:pPr>
+      <w:rPr>
+        <w:rFonts w:ascii="Courier New" w:hAnsi="Courier New" w:cs="Courier New" w:hint="default"/>
+      </w:rPr>
+    </w:lvl>
+    <w:lvl w:ilvl="5" w:tplc="04070005" w:tentative="1">
+      <w:start w:val="1"/>
+      <w:numFmt w:val="bullet"/>
+      <w:lvlText w:val=""/>
+      <w:lvlJc w:val="left"/>
+      <w:pPr>
+        <w:ind w:left="4320" w:hanging="360"/>
+      </w:pPr>
+      <w:rPr>
+        <w:rFonts w:ascii="Wingdings" w:hAnsi="Wingdings" w:hint="default"/>
+      </w:rPr>
+    </w:lvl>
+    <w:lvl w:ilvl="6" w:tplc="04070001" w:tentative="1">
+      <w:start w:val="1"/>
+      <w:numFmt w:val="bullet"/>
+      <w:lvlText w:val=""/>
+      <w:lvlJc w:val="left"/>
+      <w:pPr>
+        <w:ind w:left="5040" w:hanging="360"/>
+      </w:pPr>
+      <w:rPr>
+        <w:rFonts w:ascii="Symbol" w:hAnsi="Symbol" w:hint="default"/>
+      </w:rPr>
+    </w:lvl>
+    <w:lvl w:ilvl="7" w:tplc="04070003" w:tentative="1">
+      <w:start w:val="1"/>
+      <w:numFmt w:val="bullet"/>
+      <w:lvlText w:val="o"/>
+      <w:lvlJc w:val="left"/>
+      <w:pPr>
+        <w:ind w:left="5760" w:hanging="360"/>
+      </w:pPr>
+      <w:rPr>
+        <w:rFonts w:ascii="Courier New" w:hAnsi="Courier New" w:cs="Courier New" w:hint="default"/>
+      </w:rPr>
+    </w:lvl>
+    <w:lvl w:ilvl="8" w:tplc="04070005" w:tentative="1">
+      <w:start w:val="1"/>
+      <w:numFmt w:val="bullet"/>
+      <w:lvlText w:val=""/>
+      <w:lvlJc w:val="left"/>
+      <w:pPr>
+        <w:ind w:left="6480" w:hanging="360"/>
+      </w:pPr>
+      <w:rPr>
+        <w:rFonts w:ascii="Wingdings" w:hAnsi="Wingdings" w:hint="default"/>
+      </w:rPr>
+    </w:lvl>
+  </w:abstractNum>
+  <w:abstractNum w:abstractNumId="9">
     <w:nsid w:val="5B7266A5"/>
     <w:multiLevelType w:val="hybridMultilevel"/>
     <w:tmpl w:val="0B5AF0A6"/>
@@ -3778,10 +5282,123 @@
       </w:rPr>
     </w:lvl>
   </w:abstractNum>
-  <w:abstractNum w:abstractNumId="9">
+  <w:abstractNum w:abstractNumId="10">
     <w:nsid w:val="645A0EF4"/>
     <w:multiLevelType w:val="hybridMultilevel"/>
     <w:tmpl w:val="B7F6F0FC"/>
+    <w:lvl w:ilvl="0" w:tplc="04070001">
+      <w:start w:val="1"/>
+      <w:numFmt w:val="bullet"/>
+      <w:lvlText w:val=""/>
+      <w:lvlJc w:val="left"/>
+      <w:pPr>
+        <w:ind w:left="720" w:hanging="360"/>
+      </w:pPr>
+      <w:rPr>
+        <w:rFonts w:ascii="Symbol" w:hAnsi="Symbol" w:hint="default"/>
+      </w:rPr>
+    </w:lvl>
+    <w:lvl w:ilvl="1" w:tplc="04070003" w:tentative="1">
+      <w:start w:val="1"/>
+      <w:numFmt w:val="bullet"/>
+      <w:lvlText w:val="o"/>
+      <w:lvlJc w:val="left"/>
+      <w:pPr>
+        <w:ind w:left="1440" w:hanging="360"/>
+      </w:pPr>
+      <w:rPr>
+        <w:rFonts w:ascii="Courier New" w:hAnsi="Courier New" w:cs="Courier New" w:hint="default"/>
+      </w:rPr>
+    </w:lvl>
+    <w:lvl w:ilvl="2" w:tplc="04070005" w:tentative="1">
+      <w:start w:val="1"/>
+      <w:numFmt w:val="bullet"/>
+      <w:lvlText w:val=""/>
+      <w:lvlJc w:val="left"/>
+      <w:pPr>
+        <w:ind w:left="2160" w:hanging="360"/>
+      </w:pPr>
+      <w:rPr>
+        <w:rFonts w:ascii="Wingdings" w:hAnsi="Wingdings" w:hint="default"/>
+      </w:rPr>
+    </w:lvl>
+    <w:lvl w:ilvl="3" w:tplc="04070001" w:tentative="1">
+      <w:start w:val="1"/>
+      <w:numFmt w:val="bullet"/>
+      <w:lvlText w:val=""/>
+      <w:lvlJc w:val="left"/>
+      <w:pPr>
+        <w:ind w:left="2880" w:hanging="360"/>
+      </w:pPr>
+      <w:rPr>
+        <w:rFonts w:ascii="Symbol" w:hAnsi="Symbol" w:hint="default"/>
+      </w:rPr>
+    </w:lvl>
+    <w:lvl w:ilvl="4" w:tplc="04070003" w:tentative="1">
+      <w:start w:val="1"/>
+      <w:numFmt w:val="bullet"/>
+      <w:lvlText w:val="o"/>
+      <w:lvlJc w:val="left"/>
+      <w:pPr>
+        <w:ind w:left="3600" w:hanging="360"/>
+      </w:pPr>
+      <w:rPr>
+        <w:rFonts w:ascii="Courier New" w:hAnsi="Courier New" w:cs="Courier New" w:hint="default"/>
+      </w:rPr>
+    </w:lvl>
+    <w:lvl w:ilvl="5" w:tplc="04070005" w:tentative="1">
+      <w:start w:val="1"/>
+      <w:numFmt w:val="bullet"/>
+      <w:lvlText w:val=""/>
+      <w:lvlJc w:val="left"/>
+      <w:pPr>
+        <w:ind w:left="4320" w:hanging="360"/>
+      </w:pPr>
+      <w:rPr>
+        <w:rFonts w:ascii="Wingdings" w:hAnsi="Wingdings" w:hint="default"/>
+      </w:rPr>
+    </w:lvl>
+    <w:lvl w:ilvl="6" w:tplc="04070001" w:tentative="1">
+      <w:start w:val="1"/>
+      <w:numFmt w:val="bullet"/>
+      <w:lvlText w:val=""/>
+      <w:lvlJc w:val="left"/>
+      <w:pPr>
+        <w:ind w:left="5040" w:hanging="360"/>
+      </w:pPr>
+      <w:rPr>
+        <w:rFonts w:ascii="Symbol" w:hAnsi="Symbol" w:hint="default"/>
+      </w:rPr>
+    </w:lvl>
+    <w:lvl w:ilvl="7" w:tplc="04070003" w:tentative="1">
+      <w:start w:val="1"/>
+      <w:numFmt w:val="bullet"/>
+      <w:lvlText w:val="o"/>
+      <w:lvlJc w:val="left"/>
+      <w:pPr>
+        <w:ind w:left="5760" w:hanging="360"/>
+      </w:pPr>
+      <w:rPr>
+        <w:rFonts w:ascii="Courier New" w:hAnsi="Courier New" w:cs="Courier New" w:hint="default"/>
+      </w:rPr>
+    </w:lvl>
+    <w:lvl w:ilvl="8" w:tplc="04070005" w:tentative="1">
+      <w:start w:val="1"/>
+      <w:numFmt w:val="bullet"/>
+      <w:lvlText w:val=""/>
+      <w:lvlJc w:val="left"/>
+      <w:pPr>
+        <w:ind w:left="6480" w:hanging="360"/>
+      </w:pPr>
+      <w:rPr>
+        <w:rFonts w:ascii="Wingdings" w:hAnsi="Wingdings" w:hint="default"/>
+      </w:rPr>
+    </w:lvl>
+  </w:abstractNum>
+  <w:abstractNum w:abstractNumId="11">
+    <w:nsid w:val="76AE3ED9"/>
+    <w:multiLevelType w:val="hybridMultilevel"/>
+    <w:tmpl w:val="F306B0AE"/>
     <w:lvl w:ilvl="0" w:tplc="04070001">
       <w:start w:val="1"/>
       <w:numFmt w:val="bullet"/>
@@ -3907,19 +5524,25 @@
     <w:abstractNumId w:val="2"/>
   </w:num>
   <w:num w:numId="6">
-    <w:abstractNumId w:val="9"/>
+    <w:abstractNumId w:val="10"/>
   </w:num>
   <w:num w:numId="7">
     <w:abstractNumId w:val="5"/>
   </w:num>
   <w:num w:numId="8">
-    <w:abstractNumId w:val="8"/>
+    <w:abstractNumId w:val="9"/>
   </w:num>
   <w:num w:numId="9">
     <w:abstractNumId w:val="0"/>
   </w:num>
   <w:num w:numId="10">
     <w:abstractNumId w:val="6"/>
+  </w:num>
+  <w:num w:numId="11">
+    <w:abstractNumId w:val="8"/>
+  </w:num>
+  <w:num w:numId="12">
+    <w:abstractNumId w:val="11"/>
   </w:num>
 </w:numbering>
 </file>
@@ -4317,7 +5940,7 @@
   <w:style w:type="paragraph" w:default="1" w:styleId="Standard">
     <w:name w:val="Normal"/>
     <w:qFormat/>
-    <w:rsid w:val="00462B9A"/>
+    <w:rsid w:val="009705C4"/>
     <w:pPr>
       <w:jc w:val="both"/>
     </w:pPr>
@@ -4569,6 +6192,56 @@
       <w:szCs w:val="56"/>
     </w:rPr>
   </w:style>
+  <w:style w:type="character" w:styleId="Hyperlink">
+    <w:name w:val="Hyperlink"/>
+    <w:basedOn w:val="Absatz-Standardschriftart"/>
+    <w:uiPriority w:val="99"/>
+    <w:unhideWhenUsed/>
+    <w:rsid w:val="009705C4"/>
+    <w:rPr>
+      <w:color w:val="0000FF" w:themeColor="hyperlink"/>
+      <w:u w:val="single"/>
+    </w:rPr>
+  </w:style>
+  <w:style w:type="paragraph" w:styleId="Funotentext">
+    <w:name w:val="footnote text"/>
+    <w:basedOn w:val="Standard"/>
+    <w:link w:val="FunotentextZchn"/>
+    <w:uiPriority w:val="99"/>
+    <w:semiHidden/>
+    <w:unhideWhenUsed/>
+    <w:rsid w:val="009705C4"/>
+    <w:pPr>
+      <w:spacing w:after="0" w:line="240" w:lineRule="auto"/>
+    </w:pPr>
+    <w:rPr>
+      <w:sz w:val="20"/>
+      <w:szCs w:val="20"/>
+    </w:rPr>
+  </w:style>
+  <w:style w:type="character" w:customStyle="1" w:styleId="FunotentextZchn">
+    <w:name w:val="Fußnotentext Zchn"/>
+    <w:basedOn w:val="Absatz-Standardschriftart"/>
+    <w:link w:val="Funotentext"/>
+    <w:uiPriority w:val="99"/>
+    <w:semiHidden/>
+    <w:rsid w:val="009705C4"/>
+    <w:rPr>
+      <w:sz w:val="20"/>
+      <w:szCs w:val="20"/>
+    </w:rPr>
+  </w:style>
+  <w:style w:type="character" w:styleId="Funotenzeichen">
+    <w:name w:val="footnote reference"/>
+    <w:basedOn w:val="Absatz-Standardschriftart"/>
+    <w:uiPriority w:val="99"/>
+    <w:semiHidden/>
+    <w:unhideWhenUsed/>
+    <w:rsid w:val="009705C4"/>
+    <w:rPr>
+      <w:vertAlign w:val="superscript"/>
+    </w:rPr>
+  </w:style>
 </w:styles>
 </file>
 
@@ -5327,14 +7000,14 @@
       <dgm:spPr/>
     </dgm:pt>
     <dgm:pt modelId="{757C0401-E8EA-4E5A-99EB-BA042F1866C9}">
-      <dgm:prSet phldrT="[Text]"/>
+      <dgm:prSet phldrT="[Text]" custT="1"/>
       <dgm:spPr/>
       <dgm:t>
         <a:bodyPr/>
         <a:lstStyle/>
         <a:p>
           <a:r>
-            <a:rPr lang="de-DE"/>
+            <a:rPr lang="de-DE" sz="1000"/>
             <a:t>Log-In</a:t>
           </a:r>
         </a:p>
@@ -5363,14 +7036,14 @@
       </dgm:t>
     </dgm:pt>
     <dgm:pt modelId="{69BEFEF7-45B8-4857-AD2A-8FCF4CD93158}">
-      <dgm:prSet phldrT="[Text]"/>
+      <dgm:prSet phldrT="[Text]" custT="1"/>
       <dgm:spPr/>
       <dgm:t>
         <a:bodyPr/>
         <a:lstStyle/>
         <a:p>
           <a:r>
-            <a:rPr lang="de-DE"/>
+            <a:rPr lang="de-DE" sz="1000"/>
             <a:t>Kontaktdaten</a:t>
           </a:r>
         </a:p>
@@ -5399,7 +7072,7 @@
       </dgm:t>
     </dgm:pt>
     <dgm:pt modelId="{C250CB42-1C39-4B22-8693-22428D7B60F8}">
-      <dgm:prSet phldrT="[Text]"/>
+      <dgm:prSet phldrT="[Text]" custT="1"/>
       <dgm:spPr>
         <a:solidFill>
           <a:srgbClr val="FF0000"/>
@@ -5410,7 +7083,7 @@
         <a:lstStyle/>
         <a:p>
           <a:r>
-            <a:rPr lang="de-DE"/>
+            <a:rPr lang="de-DE" sz="800"/>
             <a:t>Auftrags-Erledigung</a:t>
           </a:r>
         </a:p>
@@ -5439,14 +7112,14 @@
       </dgm:t>
     </dgm:pt>
     <dgm:pt modelId="{DD6339C9-FE49-4588-9B53-8BA069614919}">
-      <dgm:prSet/>
+      <dgm:prSet custT="1"/>
       <dgm:spPr/>
       <dgm:t>
         <a:bodyPr/>
         <a:lstStyle/>
         <a:p>
           <a:r>
-            <a:rPr lang="de-DE"/>
+            <a:rPr lang="de-DE" sz="900"/>
             <a:t>Besucherschein</a:t>
           </a:r>
         </a:p>
@@ -5475,14 +7148,14 @@
       </dgm:t>
     </dgm:pt>
     <dgm:pt modelId="{B2AE504B-AB9E-469E-86E9-666339660240}">
-      <dgm:prSet/>
+      <dgm:prSet custT="1"/>
       <dgm:spPr/>
       <dgm:t>
         <a:bodyPr/>
         <a:lstStyle/>
         <a:p>
           <a:r>
-            <a:rPr lang="de-DE"/>
+            <a:rPr lang="de-DE" sz="1000"/>
             <a:t>Check-Out</a:t>
           </a:r>
         </a:p>
@@ -5511,14 +7184,14 @@
       </dgm:t>
     </dgm:pt>
     <dgm:pt modelId="{2BCE5663-9695-4CE2-BD17-E02C4BF54BDF}">
-      <dgm:prSet/>
+      <dgm:prSet custT="1"/>
       <dgm:spPr/>
       <dgm:t>
         <a:bodyPr/>
         <a:lstStyle/>
         <a:p>
           <a:r>
-            <a:rPr lang="de-DE"/>
+            <a:rPr lang="de-DE" sz="1000"/>
             <a:t>Kalender</a:t>
           </a:r>
         </a:p>
@@ -5556,7 +7229,7 @@
       <dgm:spPr/>
     </dgm:pt>
     <dgm:pt modelId="{13A8008C-828B-4A70-BCB5-DFF1DF8E67B3}" type="pres">
-      <dgm:prSet presAssocID="{757C0401-E8EA-4E5A-99EB-BA042F1866C9}" presName="parTxOnly" presStyleLbl="node1" presStyleIdx="0" presStyleCnt="6" custScaleX="58146">
+      <dgm:prSet presAssocID="{757C0401-E8EA-4E5A-99EB-BA042F1866C9}" presName="parTxOnly" presStyleLbl="node1" presStyleIdx="0" presStyleCnt="6" custScaleX="51637">
         <dgm:presLayoutVars>
           <dgm:bulletEnabled val="1"/>
         </dgm:presLayoutVars>
@@ -5575,7 +7248,7 @@
       <dgm:spPr/>
     </dgm:pt>
     <dgm:pt modelId="{EE2F1A41-9F32-4166-B5FA-CC2E8B8F3674}" type="pres">
-      <dgm:prSet presAssocID="{69BEFEF7-45B8-4857-AD2A-8FCF4CD93158}" presName="parTxOnly" presStyleLbl="node1" presStyleIdx="1" presStyleCnt="6" custScaleX="104560">
+      <dgm:prSet presAssocID="{69BEFEF7-45B8-4857-AD2A-8FCF4CD93158}" presName="parTxOnly" presStyleLbl="node1" presStyleIdx="1" presStyleCnt="6" custScaleX="100863">
         <dgm:presLayoutVars>
           <dgm:bulletEnabled val="1"/>
         </dgm:presLayoutVars>
@@ -5594,7 +7267,7 @@
       <dgm:spPr/>
     </dgm:pt>
     <dgm:pt modelId="{956DC879-4724-4657-AF1D-399B20814040}" type="pres">
-      <dgm:prSet presAssocID="{2BCE5663-9695-4CE2-BD17-E02C4BF54BDF}" presName="parTxOnly" presStyleLbl="node1" presStyleIdx="2" presStyleCnt="6" custScaleX="73719">
+      <dgm:prSet presAssocID="{2BCE5663-9695-4CE2-BD17-E02C4BF54BDF}" presName="parTxOnly" presStyleLbl="node1" presStyleIdx="2" presStyleCnt="6" custScaleX="82356">
         <dgm:presLayoutVars>
           <dgm:bulletEnabled val="1"/>
         </dgm:presLayoutVars>
@@ -5668,35 +7341,35 @@
   </dgm:ptLst>
   <dgm:cxnLst>
     <dgm:cxn modelId="{4021CCBA-9168-46CF-8C83-324B264515D9}" srcId="{6D3F7280-1C8A-4F64-A883-15EF41CF3CC2}" destId="{B2AE504B-AB9E-469E-86E9-666339660240}" srcOrd="5" destOrd="0" parTransId="{10831340-449A-4AF1-9486-35A90CB68D78}" sibTransId="{3FADB04D-CDB5-43C1-8748-C2D48380BEF2}"/>
-    <dgm:cxn modelId="{80DB5491-8572-4E01-B740-207051210298}" type="presOf" srcId="{B2AE504B-AB9E-469E-86E9-666339660240}" destId="{405A9BDD-037D-4693-8167-BD1DE6625E62}" srcOrd="0" destOrd="0" presId="urn:microsoft.com/office/officeart/2005/8/layout/hChevron3"/>
-    <dgm:cxn modelId="{66662309-2499-4E88-8098-732408A7CF3B}" type="presOf" srcId="{6D3F7280-1C8A-4F64-A883-15EF41CF3CC2}" destId="{80BC740A-2F69-4CEB-941E-79239A438B93}" srcOrd="0" destOrd="0" presId="urn:microsoft.com/office/officeart/2005/8/layout/hChevron3"/>
     <dgm:cxn modelId="{58115EB8-466F-49D5-8E8A-F500745E7F01}" srcId="{6D3F7280-1C8A-4F64-A883-15EF41CF3CC2}" destId="{757C0401-E8EA-4E5A-99EB-BA042F1866C9}" srcOrd="0" destOrd="0" parTransId="{7C424F64-7AD0-41E9-AB79-10ABB6A2F1CC}" sibTransId="{BAF08118-774F-4511-89D3-245C29337BEA}"/>
-    <dgm:cxn modelId="{D9EFBC8A-E9FC-4673-9FEC-24E48B8FC7A1}" type="presOf" srcId="{C250CB42-1C39-4B22-8693-22428D7B60F8}" destId="{949CFBF0-B291-4619-999A-721F8D558B6A}" srcOrd="0" destOrd="0" presId="urn:microsoft.com/office/officeart/2005/8/layout/hChevron3"/>
+    <dgm:cxn modelId="{3F2F395D-047E-497C-84AC-132AA4838733}" type="presOf" srcId="{6D3F7280-1C8A-4F64-A883-15EF41CF3CC2}" destId="{80BC740A-2F69-4CEB-941E-79239A438B93}" srcOrd="0" destOrd="0" presId="urn:microsoft.com/office/officeart/2005/8/layout/hChevron3"/>
+    <dgm:cxn modelId="{55C27A9E-358E-4CFD-A661-B48F3058BE7E}" type="presOf" srcId="{757C0401-E8EA-4E5A-99EB-BA042F1866C9}" destId="{13A8008C-828B-4A70-BCB5-DFF1DF8E67B3}" srcOrd="0" destOrd="0" presId="urn:microsoft.com/office/officeart/2005/8/layout/hChevron3"/>
     <dgm:cxn modelId="{772F09C4-F8DA-4CAF-BE7F-3E14F088A1DB}" srcId="{6D3F7280-1C8A-4F64-A883-15EF41CF3CC2}" destId="{DD6339C9-FE49-4588-9B53-8BA069614919}" srcOrd="4" destOrd="0" parTransId="{1C9890AC-43D7-42CF-8B12-372166F0D697}" sibTransId="{A2D3C504-1EF0-4AF0-BED0-FBFBC0689FFB}"/>
+    <dgm:cxn modelId="{53404EC1-0D98-413C-BCA7-E63877AB639F}" type="presOf" srcId="{C250CB42-1C39-4B22-8693-22428D7B60F8}" destId="{949CFBF0-B291-4619-999A-721F8D558B6A}" srcOrd="0" destOrd="0" presId="urn:microsoft.com/office/officeart/2005/8/layout/hChevron3"/>
     <dgm:cxn modelId="{C160F7FD-F342-4D07-BF89-30EA2A87E7D9}" srcId="{6D3F7280-1C8A-4F64-A883-15EF41CF3CC2}" destId="{69BEFEF7-45B8-4857-AD2A-8FCF4CD93158}" srcOrd="1" destOrd="0" parTransId="{8FBA7823-81B2-4253-9B07-4B75B2FBB580}" sibTransId="{F11E837A-C311-48FF-A7DC-2AE4218CC140}"/>
     <dgm:cxn modelId="{687DAAB0-DD29-4517-9B53-BA5764D1FC3A}" srcId="{6D3F7280-1C8A-4F64-A883-15EF41CF3CC2}" destId="{2BCE5663-9695-4CE2-BD17-E02C4BF54BDF}" srcOrd="2" destOrd="0" parTransId="{A8F7B148-91CE-44DE-9DD3-66EC0216DDB8}" sibTransId="{A744E983-78BF-4D40-8353-2F841F2EC598}"/>
-    <dgm:cxn modelId="{178064C2-7F40-4AFB-ADCB-A621D3A17B05}" type="presOf" srcId="{2BCE5663-9695-4CE2-BD17-E02C4BF54BDF}" destId="{956DC879-4724-4657-AF1D-399B20814040}" srcOrd="0" destOrd="0" presId="urn:microsoft.com/office/officeart/2005/8/layout/hChevron3"/>
+    <dgm:cxn modelId="{EDE660C8-A1CC-48D0-8DB6-E0C3B3FAAF7D}" type="presOf" srcId="{69BEFEF7-45B8-4857-AD2A-8FCF4CD93158}" destId="{EE2F1A41-9F32-4166-B5FA-CC2E8B8F3674}" srcOrd="0" destOrd="0" presId="urn:microsoft.com/office/officeart/2005/8/layout/hChevron3"/>
     <dgm:cxn modelId="{ABEE886C-15FA-4E3E-B029-BD07F2026548}" srcId="{6D3F7280-1C8A-4F64-A883-15EF41CF3CC2}" destId="{C250CB42-1C39-4B22-8693-22428D7B60F8}" srcOrd="3" destOrd="0" parTransId="{610C7E69-9D1E-403C-8FB9-BF9A09065E32}" sibTransId="{98AE2018-54BD-40E3-91AF-12FF3A7F5B9A}"/>
-    <dgm:cxn modelId="{D6BB6370-353B-4478-B701-7A1BBC886771}" type="presOf" srcId="{757C0401-E8EA-4E5A-99EB-BA042F1866C9}" destId="{13A8008C-828B-4A70-BCB5-DFF1DF8E67B3}" srcOrd="0" destOrd="0" presId="urn:microsoft.com/office/officeart/2005/8/layout/hChevron3"/>
-    <dgm:cxn modelId="{0C38238F-7461-4D1E-9C4D-FD53B79302D4}" type="presOf" srcId="{69BEFEF7-45B8-4857-AD2A-8FCF4CD93158}" destId="{EE2F1A41-9F32-4166-B5FA-CC2E8B8F3674}" srcOrd="0" destOrd="0" presId="urn:microsoft.com/office/officeart/2005/8/layout/hChevron3"/>
-    <dgm:cxn modelId="{9760705B-5243-4B76-843F-3B4B5816F324}" type="presOf" srcId="{DD6339C9-FE49-4588-9B53-8BA069614919}" destId="{8F0CEA6A-A0B6-42B7-9770-1D08087A0F23}" srcOrd="0" destOrd="0" presId="urn:microsoft.com/office/officeart/2005/8/layout/hChevron3"/>
-    <dgm:cxn modelId="{46E375D1-94CC-4737-9061-CAD34D22D749}" type="presParOf" srcId="{80BC740A-2F69-4CEB-941E-79239A438B93}" destId="{13A8008C-828B-4A70-BCB5-DFF1DF8E67B3}" srcOrd="0" destOrd="0" presId="urn:microsoft.com/office/officeart/2005/8/layout/hChevron3"/>
-    <dgm:cxn modelId="{0AF2CDF8-1822-4FF5-8E24-5E13A05CD264}" type="presParOf" srcId="{80BC740A-2F69-4CEB-941E-79239A438B93}" destId="{E086987E-3F04-41CE-A4EA-9D3530DB24C3}" srcOrd="1" destOrd="0" presId="urn:microsoft.com/office/officeart/2005/8/layout/hChevron3"/>
-    <dgm:cxn modelId="{AFF4CBFB-6727-4BBA-8494-A999B45F3AD1}" type="presParOf" srcId="{80BC740A-2F69-4CEB-941E-79239A438B93}" destId="{EE2F1A41-9F32-4166-B5FA-CC2E8B8F3674}" srcOrd="2" destOrd="0" presId="urn:microsoft.com/office/officeart/2005/8/layout/hChevron3"/>
-    <dgm:cxn modelId="{CEADE6F9-29AF-4217-B32D-2E9A7085D977}" type="presParOf" srcId="{80BC740A-2F69-4CEB-941E-79239A438B93}" destId="{14F2FCF1-9DB0-4B4A-ACD2-7CAAEBFFD7E8}" srcOrd="3" destOrd="0" presId="urn:microsoft.com/office/officeart/2005/8/layout/hChevron3"/>
-    <dgm:cxn modelId="{E0E5968A-7A91-437A-809A-38E81A868D43}" type="presParOf" srcId="{80BC740A-2F69-4CEB-941E-79239A438B93}" destId="{956DC879-4724-4657-AF1D-399B20814040}" srcOrd="4" destOrd="0" presId="urn:microsoft.com/office/officeart/2005/8/layout/hChevron3"/>
-    <dgm:cxn modelId="{C8550BF9-5794-4D21-B18B-C9CC9FFA8D15}" type="presParOf" srcId="{80BC740A-2F69-4CEB-941E-79239A438B93}" destId="{8B181514-99AC-49C7-8CD1-DD4E22EFFADD}" srcOrd="5" destOrd="0" presId="urn:microsoft.com/office/officeart/2005/8/layout/hChevron3"/>
-    <dgm:cxn modelId="{BDEC6F7C-4F3E-4B9F-9C53-15731BA5E494}" type="presParOf" srcId="{80BC740A-2F69-4CEB-941E-79239A438B93}" destId="{949CFBF0-B291-4619-999A-721F8D558B6A}" srcOrd="6" destOrd="0" presId="urn:microsoft.com/office/officeart/2005/8/layout/hChevron3"/>
-    <dgm:cxn modelId="{2FAD2E34-3FC2-42DD-8E18-A280EB8F52B9}" type="presParOf" srcId="{80BC740A-2F69-4CEB-941E-79239A438B93}" destId="{75B4EF59-8967-4F89-BD6B-6F2EF0D6EBEE}" srcOrd="7" destOrd="0" presId="urn:microsoft.com/office/officeart/2005/8/layout/hChevron3"/>
-    <dgm:cxn modelId="{47443481-A338-45A1-AE05-0DA05EAFECBD}" type="presParOf" srcId="{80BC740A-2F69-4CEB-941E-79239A438B93}" destId="{8F0CEA6A-A0B6-42B7-9770-1D08087A0F23}" srcOrd="8" destOrd="0" presId="urn:microsoft.com/office/officeart/2005/8/layout/hChevron3"/>
-    <dgm:cxn modelId="{5CEBF13A-B49F-4345-81E3-C35FA30A48C1}" type="presParOf" srcId="{80BC740A-2F69-4CEB-941E-79239A438B93}" destId="{CA1AA920-9E5E-4C61-BFC1-324CE90698B8}" srcOrd="9" destOrd="0" presId="urn:microsoft.com/office/officeart/2005/8/layout/hChevron3"/>
-    <dgm:cxn modelId="{21F9FD70-888B-43FF-AAED-0291BD4A8DE7}" type="presParOf" srcId="{80BC740A-2F69-4CEB-941E-79239A438B93}" destId="{405A9BDD-037D-4693-8167-BD1DE6625E62}" srcOrd="10" destOrd="0" presId="urn:microsoft.com/office/officeart/2005/8/layout/hChevron3"/>
+    <dgm:cxn modelId="{978DF583-9BA8-4E38-8061-CE67A3314F80}" type="presOf" srcId="{B2AE504B-AB9E-469E-86E9-666339660240}" destId="{405A9BDD-037D-4693-8167-BD1DE6625E62}" srcOrd="0" destOrd="0" presId="urn:microsoft.com/office/officeart/2005/8/layout/hChevron3"/>
+    <dgm:cxn modelId="{62EF23E6-4BA1-4A91-87D9-7C9A95EAE33A}" type="presOf" srcId="{2BCE5663-9695-4CE2-BD17-E02C4BF54BDF}" destId="{956DC879-4724-4657-AF1D-399B20814040}" srcOrd="0" destOrd="0" presId="urn:microsoft.com/office/officeart/2005/8/layout/hChevron3"/>
+    <dgm:cxn modelId="{95B08AC2-860D-4360-BB61-70AC89D24B4C}" type="presOf" srcId="{DD6339C9-FE49-4588-9B53-8BA069614919}" destId="{8F0CEA6A-A0B6-42B7-9770-1D08087A0F23}" srcOrd="0" destOrd="0" presId="urn:microsoft.com/office/officeart/2005/8/layout/hChevron3"/>
+    <dgm:cxn modelId="{B9F5C199-A9EE-4449-A487-5C7F861A13FD}" type="presParOf" srcId="{80BC740A-2F69-4CEB-941E-79239A438B93}" destId="{13A8008C-828B-4A70-BCB5-DFF1DF8E67B3}" srcOrd="0" destOrd="0" presId="urn:microsoft.com/office/officeart/2005/8/layout/hChevron3"/>
+    <dgm:cxn modelId="{9CEAF05F-98CC-4097-864B-3A4B821316B2}" type="presParOf" srcId="{80BC740A-2F69-4CEB-941E-79239A438B93}" destId="{E086987E-3F04-41CE-A4EA-9D3530DB24C3}" srcOrd="1" destOrd="0" presId="urn:microsoft.com/office/officeart/2005/8/layout/hChevron3"/>
+    <dgm:cxn modelId="{E665BD3A-BD94-48B8-BC55-B2EEB096C7CF}" type="presParOf" srcId="{80BC740A-2F69-4CEB-941E-79239A438B93}" destId="{EE2F1A41-9F32-4166-B5FA-CC2E8B8F3674}" srcOrd="2" destOrd="0" presId="urn:microsoft.com/office/officeart/2005/8/layout/hChevron3"/>
+    <dgm:cxn modelId="{464AC41B-B05E-4C55-9A0F-BB41CA1E07E3}" type="presParOf" srcId="{80BC740A-2F69-4CEB-941E-79239A438B93}" destId="{14F2FCF1-9DB0-4B4A-ACD2-7CAAEBFFD7E8}" srcOrd="3" destOrd="0" presId="urn:microsoft.com/office/officeart/2005/8/layout/hChevron3"/>
+    <dgm:cxn modelId="{1923A0BE-E84F-4EB5-A5B8-2C14FB48A42B}" type="presParOf" srcId="{80BC740A-2F69-4CEB-941E-79239A438B93}" destId="{956DC879-4724-4657-AF1D-399B20814040}" srcOrd="4" destOrd="0" presId="urn:microsoft.com/office/officeart/2005/8/layout/hChevron3"/>
+    <dgm:cxn modelId="{F215A4A6-B304-4E2A-A68D-6456A639AA45}" type="presParOf" srcId="{80BC740A-2F69-4CEB-941E-79239A438B93}" destId="{8B181514-99AC-49C7-8CD1-DD4E22EFFADD}" srcOrd="5" destOrd="0" presId="urn:microsoft.com/office/officeart/2005/8/layout/hChevron3"/>
+    <dgm:cxn modelId="{E0AD2E23-28BD-4CF0-AC23-B73C87EC4357}" type="presParOf" srcId="{80BC740A-2F69-4CEB-941E-79239A438B93}" destId="{949CFBF0-B291-4619-999A-721F8D558B6A}" srcOrd="6" destOrd="0" presId="urn:microsoft.com/office/officeart/2005/8/layout/hChevron3"/>
+    <dgm:cxn modelId="{23E94AD0-271F-4939-9CE8-31244538CAAC}" type="presParOf" srcId="{80BC740A-2F69-4CEB-941E-79239A438B93}" destId="{75B4EF59-8967-4F89-BD6B-6F2EF0D6EBEE}" srcOrd="7" destOrd="0" presId="urn:microsoft.com/office/officeart/2005/8/layout/hChevron3"/>
+    <dgm:cxn modelId="{0985E068-D105-48EA-B3CA-5115C56B6966}" type="presParOf" srcId="{80BC740A-2F69-4CEB-941E-79239A438B93}" destId="{8F0CEA6A-A0B6-42B7-9770-1D08087A0F23}" srcOrd="8" destOrd="0" presId="urn:microsoft.com/office/officeart/2005/8/layout/hChevron3"/>
+    <dgm:cxn modelId="{38487521-7FE3-4595-964F-3590F98FFF53}" type="presParOf" srcId="{80BC740A-2F69-4CEB-941E-79239A438B93}" destId="{CA1AA920-9E5E-4C61-BFC1-324CE90698B8}" srcOrd="9" destOrd="0" presId="urn:microsoft.com/office/officeart/2005/8/layout/hChevron3"/>
+    <dgm:cxn modelId="{FEA1C12C-6A73-46FA-94E4-C3E6D32EE1EE}" type="presParOf" srcId="{80BC740A-2F69-4CEB-941E-79239A438B93}" destId="{405A9BDD-037D-4693-8167-BD1DE6625E62}" srcOrd="10" destOrd="0" presId="urn:microsoft.com/office/officeart/2005/8/layout/hChevron3"/>
   </dgm:cxnLst>
   <dgm:bg/>
   <dgm:whole/>
   <dgm:extLst>
     <a:ext uri="http://schemas.microsoft.com/office/drawing/2008/diagram">
-      <dsp:dataModelExt xmlns:dsp="http://schemas.microsoft.com/office/drawing/2008/diagram" relId="rId11" minVer="http://schemas.openxmlformats.org/drawingml/2006/diagram"/>
+      <dsp:dataModelExt xmlns:dsp="http://schemas.microsoft.com/office/drawing/2008/diagram" relId="rId14" minVer="http://schemas.openxmlformats.org/drawingml/2006/diagram"/>
     </a:ext>
   </dgm:extLst>
 </dgm:dataModel>
@@ -5717,8 +7390,8 @@
       </dsp:nvSpPr>
       <dsp:spPr>
         <a:xfrm>
-          <a:off x="1863" y="168356"/>
-          <a:ext cx="827753" cy="569431"/>
+          <a:off x="1347" y="158073"/>
+          <a:ext cx="723116" cy="560153"/>
         </a:xfrm>
         <a:prstGeom prst="homePlate">
           <a:avLst/>
@@ -5759,12 +7432,12 @@
         </a:fontRef>
       </dsp:style>
       <dsp:txBody>
-        <a:bodyPr spcFirstLastPara="0" vert="horz" wrap="square" lIns="42672" tIns="21336" rIns="10668" bIns="21336" numCol="1" spcCol="1270" anchor="ctr" anchorCtr="0">
+        <a:bodyPr spcFirstLastPara="0" vert="horz" wrap="square" lIns="53340" tIns="26670" rIns="13335" bIns="26670" numCol="1" spcCol="1270" anchor="ctr" anchorCtr="0">
           <a:noAutofit/>
         </a:bodyPr>
         <a:lstStyle/>
         <a:p>
-          <a:pPr lvl="0" algn="ctr" defTabSz="355600">
+          <a:pPr lvl="0" algn="ctr" defTabSz="444500">
             <a:lnSpc>
               <a:spcPct val="90000"/>
             </a:lnSpc>
@@ -5776,14 +7449,14 @@
             </a:spcAft>
           </a:pPr>
           <a:r>
-            <a:rPr lang="de-DE" sz="800" kern="1200"/>
+            <a:rPr lang="de-DE" sz="1000" kern="1200"/>
             <a:t>Log-In</a:t>
           </a:r>
         </a:p>
       </dsp:txBody>
       <dsp:txXfrm>
-        <a:off x="1863" y="168356"/>
-        <a:ext cx="685395" cy="569431"/>
+        <a:off x="1347" y="158073"/>
+        <a:ext cx="583078" cy="560153"/>
       </dsp:txXfrm>
     </dsp:sp>
     <dsp:sp modelId="{EE2F1A41-9F32-4166-B5FA-CC2E8B8F3674}">
@@ -5793,8 +7466,8 @@
       </dsp:nvSpPr>
       <dsp:spPr>
         <a:xfrm>
-          <a:off x="544901" y="168356"/>
-          <a:ext cx="1488492" cy="569431"/>
+          <a:off x="444386" y="158073"/>
+          <a:ext cx="1412469" cy="560153"/>
         </a:xfrm>
         <a:prstGeom prst="chevron">
           <a:avLst/>
@@ -5835,12 +7508,12 @@
         </a:fontRef>
       </dsp:style>
       <dsp:txBody>
-        <a:bodyPr spcFirstLastPara="0" vert="horz" wrap="square" lIns="32004" tIns="21336" rIns="10668" bIns="21336" numCol="1" spcCol="1270" anchor="ctr" anchorCtr="0">
+        <a:bodyPr spcFirstLastPara="0" vert="horz" wrap="square" lIns="40005" tIns="26670" rIns="13335" bIns="26670" numCol="1" spcCol="1270" anchor="ctr" anchorCtr="0">
           <a:noAutofit/>
         </a:bodyPr>
         <a:lstStyle/>
         <a:p>
-          <a:pPr lvl="0" algn="ctr" defTabSz="355600">
+          <a:pPr lvl="0" algn="ctr" defTabSz="444500">
             <a:lnSpc>
               <a:spcPct val="90000"/>
             </a:lnSpc>
@@ -5852,14 +7525,14 @@
             </a:spcAft>
           </a:pPr>
           <a:r>
-            <a:rPr lang="de-DE" sz="800" kern="1200"/>
+            <a:rPr lang="de-DE" sz="1000" kern="1200"/>
             <a:t>Kontaktdaten</a:t>
           </a:r>
         </a:p>
       </dsp:txBody>
       <dsp:txXfrm>
-        <a:off x="829617" y="168356"/>
-        <a:ext cx="919061" cy="569431"/>
+        <a:off x="724463" y="158073"/>
+        <a:ext cx="852316" cy="560153"/>
       </dsp:txXfrm>
     </dsp:sp>
     <dsp:sp modelId="{956DC879-4724-4657-AF1D-399B20814040}">
@@ -5869,8 +7542,8 @@
       </dsp:nvSpPr>
       <dsp:spPr>
         <a:xfrm>
-          <a:off x="1748678" y="168356"/>
-          <a:ext cx="1049447" cy="569431"/>
+          <a:off x="1576779" y="158073"/>
+          <a:ext cx="1153300" cy="560153"/>
         </a:xfrm>
         <a:prstGeom prst="chevron">
           <a:avLst/>
@@ -5911,12 +7584,12 @@
         </a:fontRef>
       </dsp:style>
       <dsp:txBody>
-        <a:bodyPr spcFirstLastPara="0" vert="horz" wrap="square" lIns="32004" tIns="21336" rIns="10668" bIns="21336" numCol="1" spcCol="1270" anchor="ctr" anchorCtr="0">
+        <a:bodyPr spcFirstLastPara="0" vert="horz" wrap="square" lIns="40005" tIns="26670" rIns="13335" bIns="26670" numCol="1" spcCol="1270" anchor="ctr" anchorCtr="0">
           <a:noAutofit/>
         </a:bodyPr>
         <a:lstStyle/>
         <a:p>
-          <a:pPr lvl="0" algn="ctr" defTabSz="355600">
+          <a:pPr lvl="0" algn="ctr" defTabSz="444500">
             <a:lnSpc>
               <a:spcPct val="90000"/>
             </a:lnSpc>
@@ -5928,14 +7601,14 @@
             </a:spcAft>
           </a:pPr>
           <a:r>
-            <a:rPr lang="de-DE" sz="800" kern="1200"/>
+            <a:rPr lang="de-DE" sz="1000" kern="1200"/>
             <a:t>Kalender</a:t>
           </a:r>
         </a:p>
       </dsp:txBody>
       <dsp:txXfrm>
-        <a:off x="2033394" y="168356"/>
-        <a:ext cx="480016" cy="569431"/>
+        <a:off x="1856856" y="158073"/>
+        <a:ext cx="593147" cy="560153"/>
       </dsp:txXfrm>
     </dsp:sp>
     <dsp:sp modelId="{949CFBF0-B291-4619-999A-721F8D558B6A}">
@@ -5945,8 +7618,8 @@
       </dsp:nvSpPr>
       <dsp:spPr>
         <a:xfrm>
-          <a:off x="2513410" y="168356"/>
-          <a:ext cx="1103301" cy="569431"/>
+          <a:off x="2450003" y="158073"/>
+          <a:ext cx="1085325" cy="560153"/>
         </a:xfrm>
         <a:prstGeom prst="chevron">
           <a:avLst/>
@@ -6005,8 +7678,8 @@
         </a:p>
       </dsp:txBody>
       <dsp:txXfrm>
-        <a:off x="2798126" y="168356"/>
-        <a:ext cx="533870" cy="569431"/>
+        <a:off x="2730080" y="158073"/>
+        <a:ext cx="525172" cy="560153"/>
       </dsp:txXfrm>
     </dsp:sp>
     <dsp:sp modelId="{8F0CEA6A-A0B6-42B7-9770-1D08087A0F23}">
@@ -6016,8 +7689,8 @@
       </dsp:nvSpPr>
       <dsp:spPr>
         <a:xfrm>
-          <a:off x="3331996" y="168356"/>
-          <a:ext cx="1369937" cy="569431"/>
+          <a:off x="3255252" y="158073"/>
+          <a:ext cx="1347617" cy="560153"/>
         </a:xfrm>
         <a:prstGeom prst="chevron">
           <a:avLst/>
@@ -6058,12 +7731,12 @@
         </a:fontRef>
       </dsp:style>
       <dsp:txBody>
-        <a:bodyPr spcFirstLastPara="0" vert="horz" wrap="square" lIns="32004" tIns="21336" rIns="10668" bIns="21336" numCol="1" spcCol="1270" anchor="ctr" anchorCtr="0">
+        <a:bodyPr spcFirstLastPara="0" vert="horz" wrap="square" lIns="36005" tIns="24003" rIns="12002" bIns="24003" numCol="1" spcCol="1270" anchor="ctr" anchorCtr="0">
           <a:noAutofit/>
         </a:bodyPr>
         <a:lstStyle/>
         <a:p>
-          <a:pPr lvl="0" algn="ctr" defTabSz="355600">
+          <a:pPr lvl="0" algn="ctr" defTabSz="400050">
             <a:lnSpc>
               <a:spcPct val="90000"/>
             </a:lnSpc>
@@ -6075,14 +7748,14 @@
             </a:spcAft>
           </a:pPr>
           <a:r>
-            <a:rPr lang="de-DE" sz="800" kern="1200"/>
+            <a:rPr lang="de-DE" sz="900" kern="1200"/>
             <a:t>Besucherschein</a:t>
           </a:r>
         </a:p>
       </dsp:txBody>
       <dsp:txXfrm>
-        <a:off x="3616712" y="168356"/>
-        <a:ext cx="800506" cy="569431"/>
+        <a:off x="3535329" y="158073"/>
+        <a:ext cx="787464" cy="560153"/>
       </dsp:txXfrm>
     </dsp:sp>
     <dsp:sp modelId="{405A9BDD-037D-4693-8167-BD1DE6625E62}">
@@ -6092,8 +7765,8 @@
       </dsp:nvSpPr>
       <dsp:spPr>
         <a:xfrm>
-          <a:off x="4419081" y="168356"/>
-          <a:ext cx="1423577" cy="569431"/>
+          <a:off x="4324140" y="158073"/>
+          <a:ext cx="1400384" cy="560153"/>
         </a:xfrm>
         <a:prstGeom prst="chevron">
           <a:avLst/>
@@ -6134,12 +7807,12 @@
         </a:fontRef>
       </dsp:style>
       <dsp:txBody>
-        <a:bodyPr spcFirstLastPara="0" vert="horz" wrap="square" lIns="32004" tIns="21336" rIns="10668" bIns="21336" numCol="1" spcCol="1270" anchor="ctr" anchorCtr="0">
+        <a:bodyPr spcFirstLastPara="0" vert="horz" wrap="square" lIns="40005" tIns="26670" rIns="13335" bIns="26670" numCol="1" spcCol="1270" anchor="ctr" anchorCtr="0">
           <a:noAutofit/>
         </a:bodyPr>
         <a:lstStyle/>
         <a:p>
-          <a:pPr lvl="0" algn="ctr" defTabSz="355600">
+          <a:pPr lvl="0" algn="ctr" defTabSz="444500">
             <a:lnSpc>
               <a:spcPct val="90000"/>
             </a:lnSpc>
@@ -6151,14 +7824,14 @@
             </a:spcAft>
           </a:pPr>
           <a:r>
-            <a:rPr lang="de-DE" sz="800" kern="1200"/>
+            <a:rPr lang="de-DE" sz="1000" kern="1200"/>
             <a:t>Check-Out</a:t>
           </a:r>
         </a:p>
       </dsp:txBody>
       <dsp:txXfrm>
-        <a:off x="4703797" y="168356"/>
-        <a:ext cx="854146" cy="569431"/>
+        <a:off x="4604217" y="158073"/>
+        <a:ext cx="840231" cy="560153"/>
       </dsp:txXfrm>
     </dsp:sp>
   </dsp:spTree>
@@ -7761,7 +9434,7 @@
 </file>
 
 <file path=customXml/itemProps1.xml><?xml version="1.0" encoding="utf-8"?>
-<ds:datastoreItem xmlns:ds="http://schemas.openxmlformats.org/officeDocument/2006/customXml" ds:itemID="{748C5AD4-BBEF-4F03-A125-2034C1E78876}">
+<ds:datastoreItem xmlns:ds="http://schemas.openxmlformats.org/officeDocument/2006/customXml" ds:itemID="{1ABF2233-9987-4A1E-A311-136F16DC78C0}">
   <ds:schemaRefs>
     <ds:schemaRef ds:uri="http://schemas.openxmlformats.org/officeDocument/2006/bibliography"/>
   </ds:schemaRefs>

</xml_diff>